<commit_message>
update m7 report to assignment, leaving template / placeholder writeup intact
</commit_message>
<xml_diff>
--- a/M7 Programming/Report/COSC-523-M7Project.docx
+++ b/M7 Programming/Report/COSC-523-M7Project.docx
@@ -15,7 +15,7 @@
           <w:sz w:val="48"/>
           <w:szCs w:val="48"/>
         </w:rPr>
-        <w:t>M6 Project</w:t>
+        <w:t>M</w:t>
       </w:r>
       <w:r>
         <w:rPr>
@@ -23,6 +23,22 @@
           <w:sz w:val="48"/>
           <w:szCs w:val="48"/>
         </w:rPr>
+        <w:t>7</w:t>
+      </w:r>
+      <w:r>
+        <w:rPr>
+          <w:rFonts w:ascii="TimesNewRomanPSMT" w:hAnsi="TimesNewRomanPSMT"/>
+          <w:sz w:val="48"/>
+          <w:szCs w:val="48"/>
+        </w:rPr>
+        <w:t xml:space="preserve"> Project</w:t>
+      </w:r>
+      <w:r>
+        <w:rPr>
+          <w:rFonts w:ascii="TimesNewRomanPSMT" w:hAnsi="TimesNewRomanPSMT"/>
+          <w:sz w:val="48"/>
+          <w:szCs w:val="48"/>
+        </w:rPr>
         <w:br/>
       </w:r>
       <w:r>
@@ -39,7 +55,7 @@
           <w:sz w:val="36"/>
           <w:szCs w:val="36"/>
         </w:rPr>
-        <w:t>Titanic - Machine Learning from Disaster</w:t>
+        <w:t>Natural Language Processing with Disaster Tweets</w:t>
       </w:r>
     </w:p>
     <w:p>
@@ -90,7 +106,23 @@
           <w:sz w:val="22"/>
           <w:szCs w:val="22"/>
         </w:rPr>
-        <w:t>COSC523: Artificial Intelligence, November 10, 2023</w:t>
+        <w:t xml:space="preserve">COSC523: Artificial Intelligence, November </w:t>
+      </w:r>
+      <w:r>
+        <w:rPr>
+          <w:rFonts w:ascii="TimesNewRomanPSMT" w:hAnsi="TimesNewRomanPSMT"/>
+          <w:sz w:val="22"/>
+          <w:szCs w:val="22"/>
+        </w:rPr>
+        <w:t>15</w:t>
+      </w:r>
+      <w:r>
+        <w:rPr>
+          <w:rFonts w:ascii="TimesNewRomanPSMT" w:hAnsi="TimesNewRomanPSMT"/>
+          <w:sz w:val="22"/>
+          <w:szCs w:val="22"/>
+        </w:rPr>
+        <w:t>, 2023</w:t>
       </w:r>
     </w:p>
     <w:p>
@@ -134,7 +166,7 @@
           <w:sz w:val="18"/>
           <w:szCs w:val="18"/>
         </w:rPr>
-        <w:t xml:space="preserve">- This project focuses on use </w:t>
+        <w:t>- This project focuses on us</w:t>
       </w:r>
       <w:r>
         <w:rPr>
@@ -144,7 +176,37 @@
           <w:sz w:val="18"/>
           <w:szCs w:val="18"/>
         </w:rPr>
-        <w:t>machine learning approaches to implement models predicting which passengers survive the Titanic shipwreck.</w:t>
+        <w:t xml:space="preserve">ing machine learning and natural language processing </w:t>
+      </w:r>
+      <w:r>
+        <w:rPr>
+          <w:rFonts w:ascii="TimesNewRomanPS" w:hAnsi="TimesNewRomanPS"/>
+          <w:b/>
+          <w:bCs/>
+          <w:sz w:val="18"/>
+          <w:szCs w:val="18"/>
+        </w:rPr>
+        <w:t xml:space="preserve">approaches to implement models predicting which </w:t>
+      </w:r>
+      <w:r>
+        <w:rPr>
+          <w:rFonts w:ascii="TimesNewRomanPS" w:hAnsi="TimesNewRomanPS"/>
+          <w:b/>
+          <w:bCs/>
+          <w:sz w:val="18"/>
+          <w:szCs w:val="18"/>
+        </w:rPr>
+        <w:t>Tweet validity in disaster situations</w:t>
+      </w:r>
+      <w:r>
+        <w:rPr>
+          <w:rFonts w:ascii="TimesNewRomanPS" w:hAnsi="TimesNewRomanPS"/>
+          <w:b/>
+          <w:bCs/>
+          <w:sz w:val="18"/>
+          <w:szCs w:val="18"/>
+        </w:rPr>
+        <w:t>.</w:t>
       </w:r>
       <w:r>
         <w:rPr>
@@ -187,7 +249,6 @@
           <w:id w:val="-67494179"/>
           <w:citation/>
         </w:sdtPr>
-        <w:sdtEndPr/>
         <w:sdtContent>
           <w:r>
             <w:rPr>
@@ -378,39 +439,7 @@
           <w:sz w:val="18"/>
           <w:szCs w:val="18"/>
         </w:rPr>
-        <w:t>Random</w:t>
-      </w:r>
-      <w:r>
-        <w:rPr>
-          <w:rFonts w:ascii="TimesNewRomanPSMT" w:hAnsi="TimesNewRomanPSMT"/>
-          <w:sz w:val="18"/>
-          <w:szCs w:val="18"/>
-        </w:rPr>
-        <w:t xml:space="preserve"> </w:t>
-      </w:r>
-      <w:r>
-        <w:rPr>
-          <w:rFonts w:ascii="TimesNewRomanPSMT" w:hAnsi="TimesNewRomanPSMT"/>
-          <w:sz w:val="18"/>
-          <w:szCs w:val="18"/>
-        </w:rPr>
-        <w:t>Forrest</w:t>
-      </w:r>
-      <w:r>
-        <w:rPr>
-          <w:rFonts w:ascii="TimesNewRomanPSMT" w:hAnsi="TimesNewRomanPSMT"/>
-          <w:sz w:val="18"/>
-          <w:szCs w:val="18"/>
-        </w:rPr>
-        <w:t xml:space="preserve"> </w:t>
-      </w:r>
-      <w:r>
-        <w:rPr>
-          <w:rFonts w:ascii="TimesNewRomanPSMT" w:hAnsi="TimesNewRomanPSMT"/>
-          <w:sz w:val="18"/>
-          <w:szCs w:val="18"/>
-        </w:rPr>
-        <w:t>Classifier</w:t>
+        <w:t>…</w:t>
       </w:r>
       <w:r>
         <w:rPr>
@@ -462,7 +491,6 @@
           <w:id w:val="-441534414"/>
           <w:citation/>
         </w:sdtPr>
-        <w:sdtEndPr/>
         <w:sdtContent>
           <w:r>
             <w:rPr>
@@ -529,39 +557,15 @@
           <w:sz w:val="18"/>
           <w:szCs w:val="18"/>
         </w:rPr>
-        <w:t>Gradient</w:t>
-      </w:r>
-      <w:r>
-        <w:rPr>
-          <w:rFonts w:ascii="TimesNewRomanPSMT" w:hAnsi="TimesNewRomanPSMT"/>
-          <w:sz w:val="18"/>
-          <w:szCs w:val="18"/>
-        </w:rPr>
-        <w:t xml:space="preserve"> </w:t>
-      </w:r>
-      <w:r>
-        <w:rPr>
-          <w:rFonts w:ascii="TimesNewRomanPSMT" w:hAnsi="TimesNewRomanPSMT"/>
-          <w:sz w:val="18"/>
-          <w:szCs w:val="18"/>
-        </w:rPr>
-        <w:t>Boosting</w:t>
-      </w:r>
-      <w:r>
-        <w:rPr>
-          <w:rFonts w:ascii="TimesNewRomanPSMT" w:hAnsi="TimesNewRomanPSMT"/>
-          <w:sz w:val="18"/>
-          <w:szCs w:val="18"/>
-        </w:rPr>
-        <w:t xml:space="preserve"> </w:t>
-      </w:r>
-      <w:r>
-        <w:rPr>
-          <w:rFonts w:ascii="TimesNewRomanPSMT" w:hAnsi="TimesNewRomanPSMT"/>
-          <w:sz w:val="18"/>
-          <w:szCs w:val="18"/>
-        </w:rPr>
-        <w:t>Classifier is</w:t>
+        <w:t>…</w:t>
+      </w:r>
+      <w:r>
+        <w:rPr>
+          <w:rFonts w:ascii="TimesNewRomanPSMT" w:hAnsi="TimesNewRomanPSMT"/>
+          <w:sz w:val="18"/>
+          <w:szCs w:val="18"/>
+        </w:rPr>
+        <w:t xml:space="preserve"> is</w:t>
       </w:r>
       <w:r>
         <w:rPr>
@@ -678,50 +682,6 @@
           <w:sz w:val="18"/>
           <w:szCs w:val="18"/>
         </w:rPr>
-        <w:t xml:space="preserve"> ‘</w:t>
-      </w:r>
-      <w:proofErr w:type="spellStart"/>
-      <w:r>
-        <w:rPr>
-          <w:rFonts w:ascii="TimesNewRomanPSMT" w:hAnsi="TimesNewRomanPSMT"/>
-          <w:sz w:val="18"/>
-          <w:szCs w:val="18"/>
-        </w:rPr>
-        <w:t>Pclass</w:t>
-      </w:r>
-      <w:proofErr w:type="spellEnd"/>
-      <w:r>
-        <w:rPr>
-          <w:rFonts w:ascii="TimesNewRomanPSMT" w:hAnsi="TimesNewRomanPSMT"/>
-          <w:sz w:val="18"/>
-          <w:szCs w:val="18"/>
-        </w:rPr>
-        <w:t>’, ‘Sex’, ‘</w:t>
-      </w:r>
-      <w:proofErr w:type="spellStart"/>
-      <w:r>
-        <w:rPr>
-          <w:rFonts w:ascii="TimesNewRomanPSMT" w:hAnsi="TimesNewRomanPSMT"/>
-          <w:sz w:val="18"/>
-          <w:szCs w:val="18"/>
-        </w:rPr>
-        <w:t>SibSp</w:t>
-      </w:r>
-      <w:proofErr w:type="spellEnd"/>
-      <w:r>
-        <w:rPr>
-          <w:rFonts w:ascii="TimesNewRomanPSMT" w:hAnsi="TimesNewRomanPSMT"/>
-          <w:sz w:val="18"/>
-          <w:szCs w:val="18"/>
-        </w:rPr>
-        <w:t>’, and ‘Parch’</w:t>
-      </w:r>
-      <w:r>
-        <w:rPr>
-          <w:rFonts w:ascii="TimesNewRomanPSMT" w:hAnsi="TimesNewRomanPSMT"/>
-          <w:sz w:val="18"/>
-          <w:szCs w:val="18"/>
-        </w:rPr>
         <w:t xml:space="preserve"> </w:t>
       </w:r>
       <w:r>
@@ -730,7 +690,7 @@
           <w:sz w:val="18"/>
           <w:szCs w:val="18"/>
         </w:rPr>
-        <w:t>do not have missing values</w:t>
+        <w:t>…</w:t>
       </w:r>
       <w:r>
         <w:rPr>
@@ -746,125 +706,23 @@
           <w:sz w:val="18"/>
           <w:szCs w:val="18"/>
         </w:rPr>
-        <w:t>Feature exploration in the baseline model produced interesting results of 74% of women surviving and 19% of men. The Random</w:t>
-      </w:r>
-      <w:r>
-        <w:rPr>
-          <w:rFonts w:ascii="TimesNewRomanPSMT" w:hAnsi="TimesNewRomanPSMT"/>
-          <w:sz w:val="18"/>
-          <w:szCs w:val="18"/>
-        </w:rPr>
-        <w:t xml:space="preserve"> </w:t>
-      </w:r>
-      <w:r>
-        <w:rPr>
-          <w:rFonts w:ascii="TimesNewRomanPSMT" w:hAnsi="TimesNewRomanPSMT"/>
-          <w:sz w:val="18"/>
-          <w:szCs w:val="18"/>
-        </w:rPr>
-        <w:t>Forrest</w:t>
-      </w:r>
-      <w:r>
-        <w:rPr>
-          <w:rFonts w:ascii="TimesNewRomanPSMT" w:hAnsi="TimesNewRomanPSMT"/>
-          <w:sz w:val="18"/>
-          <w:szCs w:val="18"/>
-        </w:rPr>
-        <w:t xml:space="preserve"> </w:t>
-      </w:r>
-      <w:r>
-        <w:rPr>
-          <w:rFonts w:ascii="TimesNewRomanPSMT" w:hAnsi="TimesNewRomanPSMT"/>
-          <w:sz w:val="18"/>
-          <w:szCs w:val="18"/>
-        </w:rPr>
-        <w:t xml:space="preserve">Classifier model was initialized per the tutorial with </w:t>
-      </w:r>
-      <w:proofErr w:type="spellStart"/>
-      <w:r>
-        <w:rPr>
-          <w:rFonts w:ascii="TimesNewRomanPSMT" w:hAnsi="TimesNewRomanPSMT"/>
-          <w:sz w:val="18"/>
-          <w:szCs w:val="18"/>
-        </w:rPr>
-        <w:t>n_estimators</w:t>
-      </w:r>
-      <w:proofErr w:type="spellEnd"/>
-      <w:r>
-        <w:rPr>
-          <w:rFonts w:ascii="TimesNewRomanPSMT" w:hAnsi="TimesNewRomanPSMT"/>
-          <w:sz w:val="18"/>
-          <w:szCs w:val="18"/>
-        </w:rPr>
-        <w:t xml:space="preserve">=100, </w:t>
-      </w:r>
-      <w:proofErr w:type="spellStart"/>
-      <w:r>
-        <w:rPr>
-          <w:rFonts w:ascii="TimesNewRomanPSMT" w:hAnsi="TimesNewRomanPSMT"/>
-          <w:sz w:val="18"/>
-          <w:szCs w:val="18"/>
-        </w:rPr>
-        <w:t>max_depth</w:t>
-      </w:r>
-      <w:proofErr w:type="spellEnd"/>
-      <w:r>
-        <w:rPr>
-          <w:rFonts w:ascii="TimesNewRomanPSMT" w:hAnsi="TimesNewRomanPSMT"/>
-          <w:sz w:val="18"/>
-          <w:szCs w:val="18"/>
-        </w:rPr>
-        <w:t xml:space="preserve">=5, </w:t>
-      </w:r>
-      <w:proofErr w:type="spellStart"/>
-      <w:r>
-        <w:rPr>
-          <w:rFonts w:ascii="TimesNewRomanPSMT" w:hAnsi="TimesNewRomanPSMT"/>
-          <w:sz w:val="18"/>
-          <w:szCs w:val="18"/>
-        </w:rPr>
-        <w:t>random_state</w:t>
-      </w:r>
-      <w:proofErr w:type="spellEnd"/>
-      <w:r>
-        <w:rPr>
-          <w:rFonts w:ascii="TimesNewRomanPSMT" w:hAnsi="TimesNewRomanPSMT"/>
-          <w:sz w:val="18"/>
-          <w:szCs w:val="18"/>
-        </w:rPr>
-        <w:t xml:space="preserve">=1. </w:t>
-      </w:r>
-      <w:r>
-        <w:rPr>
-          <w:rFonts w:ascii="TimesNewRomanPSMT" w:hAnsi="TimesNewRomanPSMT"/>
-          <w:sz w:val="18"/>
-          <w:szCs w:val="18"/>
-        </w:rPr>
-        <w:t>Resulting performance when submitted to Kaggle was 77</w:t>
-      </w:r>
-      <w:r>
-        <w:rPr>
-          <w:rFonts w:ascii="TimesNewRomanPSMT" w:hAnsi="TimesNewRomanPSMT"/>
-          <w:sz w:val="18"/>
-          <w:szCs w:val="18"/>
-        </w:rPr>
-        <w:t>.</w:t>
-      </w:r>
-      <w:r>
-        <w:rPr>
-          <w:rFonts w:ascii="TimesNewRomanPSMT" w:hAnsi="TimesNewRomanPSMT"/>
-          <w:sz w:val="18"/>
-          <w:szCs w:val="18"/>
-        </w:rPr>
-        <w:t>5</w:t>
-      </w:r>
-      <w:r>
-        <w:rPr>
-          <w:rFonts w:ascii="TimesNewRomanPSMT" w:hAnsi="TimesNewRomanPSMT"/>
-          <w:sz w:val="18"/>
-          <w:szCs w:val="18"/>
-        </w:rPr>
-        <w:t>11%</w:t>
+        <w:t xml:space="preserve">Resulting performance when submitted to Kaggle was </w:t>
+      </w:r>
+      <w:r>
+        <w:rPr>
+          <w:rFonts w:ascii="TimesNewRomanPSMT" w:hAnsi="TimesNewRomanPSMT"/>
+          <w:sz w:val="18"/>
+          <w:szCs w:val="18"/>
+        </w:rPr>
+        <w:t>…</w:t>
+      </w:r>
+      <w:r>
+        <w:rPr>
+          <w:rFonts w:ascii="TimesNewRomanPSMT" w:hAnsi="TimesNewRomanPSMT"/>
+          <w:sz w:val="18"/>
+          <w:szCs w:val="18"/>
+        </w:rPr>
+        <w:t>%</w:t>
       </w:r>
       <w:r>
         <w:rPr>
@@ -941,148 +799,16 @@
           <w:sz w:val="18"/>
           <w:szCs w:val="18"/>
         </w:rPr>
-        <w:t xml:space="preserve">The improved model uses features that have missing values, wide ranges (Age, Fare), and mixed types (Cabin). Data cleaning and preparation included filling missing values with </w:t>
-      </w:r>
-      <w:r>
-        <w:rPr>
-          <w:rFonts w:ascii="TimesNewRomanPSMT" w:hAnsi="TimesNewRomanPSMT"/>
-          <w:sz w:val="18"/>
-          <w:szCs w:val="18"/>
-        </w:rPr>
-        <w:t xml:space="preserve">reasonable values derived from that feature </w:t>
-      </w:r>
-      <w:r>
-        <w:rPr>
-          <w:rFonts w:ascii="TimesNewRomanPSMT" w:hAnsi="TimesNewRomanPSMT"/>
-          <w:sz w:val="18"/>
-          <w:szCs w:val="18"/>
-        </w:rPr>
-        <w:t xml:space="preserve">(Age, Embarked, Fare) </w:t>
-      </w:r>
-      <w:r>
-        <w:rPr>
-          <w:rFonts w:ascii="TimesNewRomanPSMT" w:hAnsi="TimesNewRomanPSMT"/>
-          <w:sz w:val="18"/>
-          <w:szCs w:val="18"/>
-        </w:rPr>
-        <w:t>informed by other features (Cabin).</w:t>
-      </w:r>
-      <w:r>
-        <w:rPr>
-          <w:rFonts w:ascii="TimesNewRomanPSMT" w:hAnsi="TimesNewRomanPSMT"/>
-          <w:sz w:val="18"/>
-          <w:szCs w:val="18"/>
-        </w:rPr>
-        <w:t xml:space="preserve"> A “</w:t>
-      </w:r>
-      <w:proofErr w:type="spellStart"/>
-      <w:r>
-        <w:rPr>
-          <w:rFonts w:ascii="TimesNewRomanPSMT" w:hAnsi="TimesNewRomanPSMT"/>
-          <w:sz w:val="18"/>
-          <w:szCs w:val="18"/>
-        </w:rPr>
-        <w:t>FamilySize</w:t>
-      </w:r>
-      <w:proofErr w:type="spellEnd"/>
-      <w:r>
-        <w:rPr>
-          <w:rFonts w:ascii="TimesNewRomanPSMT" w:hAnsi="TimesNewRomanPSMT"/>
-          <w:sz w:val="18"/>
-          <w:szCs w:val="18"/>
-        </w:rPr>
-        <w:t>” feature was created by combining “</w:t>
-      </w:r>
-      <w:proofErr w:type="spellStart"/>
-      <w:r>
-        <w:rPr>
-          <w:rFonts w:ascii="TimesNewRomanPSMT" w:hAnsi="TimesNewRomanPSMT"/>
-          <w:sz w:val="18"/>
-          <w:szCs w:val="18"/>
-        </w:rPr>
-        <w:t>SibSp</w:t>
-      </w:r>
-      <w:proofErr w:type="spellEnd"/>
-      <w:r>
-        <w:rPr>
-          <w:rFonts w:ascii="TimesNewRomanPSMT" w:hAnsi="TimesNewRomanPSMT"/>
-          <w:sz w:val="18"/>
-          <w:szCs w:val="18"/>
-        </w:rPr>
-        <w:t xml:space="preserve">” and “Parch”. </w:t>
-      </w:r>
-      <w:r>
-        <w:rPr>
-          <w:rFonts w:ascii="TimesNewRomanPSMT" w:hAnsi="TimesNewRomanPSMT"/>
-          <w:sz w:val="18"/>
-          <w:szCs w:val="18"/>
-        </w:rPr>
-        <w:t>The Cabin feature was engineered to capture the Level or floor of the passenger’s cabin as “</w:t>
-      </w:r>
-      <w:proofErr w:type="spellStart"/>
-      <w:r>
-        <w:rPr>
-          <w:rFonts w:ascii="TimesNewRomanPSMT" w:hAnsi="TimesNewRomanPSMT"/>
-          <w:sz w:val="18"/>
-          <w:szCs w:val="18"/>
-        </w:rPr>
-        <w:t>CabinLtr</w:t>
-      </w:r>
-      <w:proofErr w:type="spellEnd"/>
-      <w:r>
-        <w:rPr>
-          <w:rFonts w:ascii="TimesNewRomanPSMT" w:hAnsi="TimesNewRomanPSMT"/>
-          <w:sz w:val="18"/>
-          <w:szCs w:val="18"/>
-        </w:rPr>
-        <w:t>”. N/</w:t>
-      </w:r>
-      <w:proofErr w:type="gramStart"/>
-      <w:r>
-        <w:rPr>
-          <w:rFonts w:ascii="TimesNewRomanPSMT" w:hAnsi="TimesNewRomanPSMT"/>
-          <w:sz w:val="18"/>
-          <w:szCs w:val="18"/>
-        </w:rPr>
-        <w:t>A’s</w:t>
-      </w:r>
-      <w:proofErr w:type="gramEnd"/>
-      <w:r>
-        <w:rPr>
-          <w:rFonts w:ascii="TimesNewRomanPSMT" w:hAnsi="TimesNewRomanPSMT"/>
-          <w:sz w:val="18"/>
-          <w:szCs w:val="18"/>
-        </w:rPr>
-        <w:t xml:space="preserve"> were filled by matching the distribution of </w:t>
-      </w:r>
-      <w:proofErr w:type="spellStart"/>
-      <w:r>
-        <w:rPr>
-          <w:rFonts w:ascii="TimesNewRomanPSMT" w:hAnsi="TimesNewRomanPSMT"/>
-          <w:sz w:val="18"/>
-          <w:szCs w:val="18"/>
-        </w:rPr>
-        <w:t>CabinLtr</w:t>
-      </w:r>
-      <w:proofErr w:type="spellEnd"/>
-      <w:r>
-        <w:rPr>
-          <w:rFonts w:ascii="TimesNewRomanPSMT" w:hAnsi="TimesNewRomanPSMT"/>
-          <w:sz w:val="18"/>
-          <w:szCs w:val="18"/>
-        </w:rPr>
-        <w:t xml:space="preserve"> versus </w:t>
-      </w:r>
-      <w:proofErr w:type="spellStart"/>
-      <w:r>
-        <w:rPr>
-          <w:rFonts w:ascii="TimesNewRomanPSMT" w:hAnsi="TimesNewRomanPSMT"/>
-          <w:sz w:val="18"/>
-          <w:szCs w:val="18"/>
-        </w:rPr>
-        <w:t>Pclass</w:t>
-      </w:r>
-      <w:proofErr w:type="spellEnd"/>
+        <w:t xml:space="preserve">The improved model uses features that </w:t>
+      </w:r>
+      <w:r>
+        <w:rPr>
+          <w:rFonts w:ascii="TimesNewRomanPSMT" w:hAnsi="TimesNewRomanPSMT"/>
+          <w:sz w:val="18"/>
+          <w:szCs w:val="18"/>
+        </w:rPr>
+        <w:t>…</w:t>
+      </w:r>
       <w:r>
         <w:rPr>
           <w:rFonts w:ascii="TimesNewRomanPSMT" w:hAnsi="TimesNewRomanPSMT"/>
@@ -1097,264 +823,6 @@
           <w:sz w:val="18"/>
           <w:szCs w:val="18"/>
         </w:rPr>
-        <w:t>Feature exploration includes correlation matrix</w:t>
-      </w:r>
-      <w:r>
-        <w:rPr>
-          <w:rFonts w:ascii="TimesNewRomanPSMT" w:hAnsi="TimesNewRomanPSMT"/>
-          <w:sz w:val="18"/>
-          <w:szCs w:val="18"/>
-        </w:rPr>
-        <w:t xml:space="preserve"> (Survived vs each feature, also each feature vs each feature), and evaluation of inclusion / exclusion of each feature. Both default initialization and results of </w:t>
-      </w:r>
-      <w:proofErr w:type="spellStart"/>
-      <w:r>
-        <w:rPr>
-          <w:rFonts w:ascii="TimesNewRomanPSMT" w:hAnsi="TimesNewRomanPSMT"/>
-          <w:sz w:val="18"/>
-          <w:szCs w:val="18"/>
-        </w:rPr>
-        <w:t>GridSearchCV</w:t>
-      </w:r>
-      <w:proofErr w:type="spellEnd"/>
-      <w:r>
-        <w:rPr>
-          <w:rFonts w:ascii="TimesNewRomanPSMT" w:hAnsi="TimesNewRomanPSMT"/>
-          <w:sz w:val="18"/>
-          <w:szCs w:val="18"/>
-        </w:rPr>
-        <w:t xml:space="preserve"> parametric searches were used to explore more favorable hyperparameters. Multiple models were explored including extending/improving </w:t>
-      </w:r>
-      <w:r>
-        <w:rPr>
-          <w:rFonts w:ascii="TimesNewRomanPSMT" w:hAnsi="TimesNewRomanPSMT"/>
-          <w:sz w:val="18"/>
-          <w:szCs w:val="18"/>
-        </w:rPr>
-        <w:t>Random</w:t>
-      </w:r>
-      <w:r>
-        <w:rPr>
-          <w:rFonts w:ascii="TimesNewRomanPSMT" w:hAnsi="TimesNewRomanPSMT"/>
-          <w:sz w:val="18"/>
-          <w:szCs w:val="18"/>
-        </w:rPr>
-        <w:t xml:space="preserve"> </w:t>
-      </w:r>
-      <w:r>
-        <w:rPr>
-          <w:rFonts w:ascii="TimesNewRomanPSMT" w:hAnsi="TimesNewRomanPSMT"/>
-          <w:sz w:val="18"/>
-          <w:szCs w:val="18"/>
-        </w:rPr>
-        <w:t>Forrest</w:t>
-      </w:r>
-      <w:r>
-        <w:rPr>
-          <w:rFonts w:ascii="TimesNewRomanPSMT" w:hAnsi="TimesNewRomanPSMT"/>
-          <w:sz w:val="18"/>
-          <w:szCs w:val="18"/>
-        </w:rPr>
-        <w:t xml:space="preserve"> </w:t>
-      </w:r>
-      <w:r>
-        <w:rPr>
-          <w:rFonts w:ascii="TimesNewRomanPSMT" w:hAnsi="TimesNewRomanPSMT"/>
-          <w:sz w:val="18"/>
-          <w:szCs w:val="18"/>
-        </w:rPr>
-        <w:t>Classifier</w:t>
-      </w:r>
-      <w:r>
-        <w:rPr>
-          <w:rFonts w:ascii="TimesNewRomanPSMT" w:hAnsi="TimesNewRomanPSMT"/>
-          <w:sz w:val="18"/>
-          <w:szCs w:val="18"/>
-        </w:rPr>
-        <w:t xml:space="preserve">, </w:t>
-      </w:r>
-      <w:r>
-        <w:rPr>
-          <w:rFonts w:ascii="TimesNewRomanPSMT" w:hAnsi="TimesNewRomanPSMT"/>
-          <w:sz w:val="18"/>
-          <w:szCs w:val="18"/>
-        </w:rPr>
-        <w:t>Gaussian</w:t>
-      </w:r>
-      <w:r>
-        <w:rPr>
-          <w:rFonts w:ascii="TimesNewRomanPSMT" w:hAnsi="TimesNewRomanPSMT"/>
-          <w:sz w:val="18"/>
-          <w:szCs w:val="18"/>
-        </w:rPr>
-        <w:t xml:space="preserve"> </w:t>
-      </w:r>
-      <w:r>
-        <w:rPr>
-          <w:rFonts w:ascii="TimesNewRomanPSMT" w:hAnsi="TimesNewRomanPSMT"/>
-          <w:sz w:val="18"/>
-          <w:szCs w:val="18"/>
-        </w:rPr>
-        <w:t>N</w:t>
-      </w:r>
-      <w:r>
-        <w:rPr>
-          <w:rFonts w:ascii="TimesNewRomanPSMT" w:hAnsi="TimesNewRomanPSMT"/>
-          <w:sz w:val="18"/>
-          <w:szCs w:val="18"/>
-        </w:rPr>
-        <w:t xml:space="preserve">ieve </w:t>
-      </w:r>
-      <w:r>
-        <w:rPr>
-          <w:rFonts w:ascii="TimesNewRomanPSMT" w:hAnsi="TimesNewRomanPSMT"/>
-          <w:sz w:val="18"/>
-          <w:szCs w:val="18"/>
-        </w:rPr>
-        <w:t>B</w:t>
-      </w:r>
-      <w:r>
-        <w:rPr>
-          <w:rFonts w:ascii="TimesNewRomanPSMT" w:hAnsi="TimesNewRomanPSMT"/>
-          <w:sz w:val="18"/>
-          <w:szCs w:val="18"/>
-        </w:rPr>
-        <w:t>ayes</w:t>
-      </w:r>
-      <w:r>
-        <w:rPr>
-          <w:rFonts w:ascii="TimesNewRomanPSMT" w:hAnsi="TimesNewRomanPSMT"/>
-          <w:sz w:val="18"/>
-          <w:szCs w:val="18"/>
-        </w:rPr>
-        <w:t xml:space="preserve">, and </w:t>
-      </w:r>
-      <w:r>
-        <w:rPr>
-          <w:rFonts w:ascii="TimesNewRomanPSMT" w:hAnsi="TimesNewRomanPSMT"/>
-          <w:sz w:val="18"/>
-          <w:szCs w:val="18"/>
-        </w:rPr>
-        <w:t>Gradient</w:t>
-      </w:r>
-      <w:r>
-        <w:rPr>
-          <w:rFonts w:ascii="TimesNewRomanPSMT" w:hAnsi="TimesNewRomanPSMT"/>
-          <w:sz w:val="18"/>
-          <w:szCs w:val="18"/>
-        </w:rPr>
-        <w:t xml:space="preserve"> </w:t>
-      </w:r>
-      <w:r>
-        <w:rPr>
-          <w:rFonts w:ascii="TimesNewRomanPSMT" w:hAnsi="TimesNewRomanPSMT"/>
-          <w:sz w:val="18"/>
-          <w:szCs w:val="18"/>
-        </w:rPr>
-        <w:t>Boosting</w:t>
-      </w:r>
-      <w:r>
-        <w:rPr>
-          <w:rFonts w:ascii="TimesNewRomanPSMT" w:hAnsi="TimesNewRomanPSMT"/>
-          <w:sz w:val="18"/>
-          <w:szCs w:val="18"/>
-        </w:rPr>
-        <w:t xml:space="preserve"> </w:t>
-      </w:r>
-      <w:r>
-        <w:rPr>
-          <w:rFonts w:ascii="TimesNewRomanPSMT" w:hAnsi="TimesNewRomanPSMT"/>
-          <w:sz w:val="18"/>
-          <w:szCs w:val="18"/>
-        </w:rPr>
-        <w:t>Classifier</w:t>
-      </w:r>
-      <w:r>
-        <w:rPr>
-          <w:rFonts w:ascii="TimesNewRomanPSMT" w:hAnsi="TimesNewRomanPSMT"/>
-          <w:sz w:val="18"/>
-          <w:szCs w:val="18"/>
-        </w:rPr>
-        <w:t xml:space="preserve">. </w:t>
-      </w:r>
-      <w:r>
-        <w:rPr>
-          <w:rFonts w:ascii="TimesNewRomanPSMT" w:hAnsi="TimesNewRomanPSMT"/>
-          <w:sz w:val="18"/>
-          <w:szCs w:val="18"/>
-        </w:rPr>
-        <w:t xml:space="preserve">After </w:t>
-      </w:r>
-      <w:r>
-        <w:rPr>
-          <w:rFonts w:ascii="TimesNewRomanPSMT" w:hAnsi="TimesNewRomanPSMT"/>
-          <w:sz w:val="18"/>
-          <w:szCs w:val="18"/>
-        </w:rPr>
-        <w:t>experimentation</w:t>
-      </w:r>
-      <w:r>
-        <w:rPr>
-          <w:rFonts w:ascii="TimesNewRomanPSMT" w:hAnsi="TimesNewRomanPSMT"/>
-          <w:sz w:val="18"/>
-          <w:szCs w:val="18"/>
-        </w:rPr>
-        <w:t xml:space="preserve">, </w:t>
-      </w:r>
-      <w:r>
-        <w:rPr>
-          <w:rFonts w:ascii="TimesNewRomanPSMT" w:hAnsi="TimesNewRomanPSMT"/>
-          <w:sz w:val="18"/>
-          <w:szCs w:val="18"/>
-        </w:rPr>
-        <w:t>Gradient</w:t>
-      </w:r>
-      <w:r>
-        <w:rPr>
-          <w:rFonts w:ascii="TimesNewRomanPSMT" w:hAnsi="TimesNewRomanPSMT"/>
-          <w:sz w:val="18"/>
-          <w:szCs w:val="18"/>
-        </w:rPr>
-        <w:t xml:space="preserve"> </w:t>
-      </w:r>
-      <w:r>
-        <w:rPr>
-          <w:rFonts w:ascii="TimesNewRomanPSMT" w:hAnsi="TimesNewRomanPSMT"/>
-          <w:sz w:val="18"/>
-          <w:szCs w:val="18"/>
-        </w:rPr>
-        <w:t>Boosting</w:t>
-      </w:r>
-      <w:r>
-        <w:rPr>
-          <w:rFonts w:ascii="TimesNewRomanPSMT" w:hAnsi="TimesNewRomanPSMT"/>
-          <w:sz w:val="18"/>
-          <w:szCs w:val="18"/>
-        </w:rPr>
-        <w:t xml:space="preserve"> </w:t>
-      </w:r>
-      <w:r>
-        <w:rPr>
-          <w:rFonts w:ascii="TimesNewRomanPSMT" w:hAnsi="TimesNewRomanPSMT"/>
-          <w:sz w:val="18"/>
-          <w:szCs w:val="18"/>
-        </w:rPr>
-        <w:t>Classifier</w:t>
-      </w:r>
-      <w:r>
-        <w:rPr>
-          <w:rFonts w:ascii="TimesNewRomanPSMT" w:hAnsi="TimesNewRomanPSMT"/>
-          <w:sz w:val="18"/>
-          <w:szCs w:val="18"/>
-        </w:rPr>
-        <w:t xml:space="preserve"> with default hyperparameter values was used. </w:t>
-      </w:r>
-      <w:r>
-        <w:rPr>
-          <w:rFonts w:ascii="TimesNewRomanPSMT" w:hAnsi="TimesNewRomanPSMT"/>
-          <w:sz w:val="18"/>
-          <w:szCs w:val="18"/>
-        </w:rPr>
         <w:t xml:space="preserve">Resulting performance when submitted to Kaggle was </w:t>
       </w:r>
       <w:r>
@@ -1363,7 +831,15 @@
           <w:sz w:val="18"/>
           <w:szCs w:val="18"/>
         </w:rPr>
-        <w:t>79.186%.</w:t>
+        <w:t>…</w:t>
+      </w:r>
+      <w:r>
+        <w:rPr>
+          <w:rFonts w:ascii="TimesNewRomanPSMT" w:hAnsi="TimesNewRomanPSMT"/>
+          <w:sz w:val="18"/>
+          <w:szCs w:val="18"/>
+        </w:rPr>
+        <w:t>%.</w:t>
       </w:r>
     </w:p>
     <w:p>
@@ -1409,7 +885,23 @@
           <w:sz w:val="18"/>
           <w:szCs w:val="18"/>
         </w:rPr>
-        <w:t>The project group members are familiar with machine learning concepts and have prior experience with all three selected models. Use of standard practices of data exploration, cleaning, and normalization were employed</w:t>
+        <w:t xml:space="preserve">The project group members are familiar with machine learning concepts and have prior experience with </w:t>
+      </w:r>
+      <w:r>
+        <w:rPr>
+          <w:rFonts w:ascii="TimesNewRomanPSMT" w:hAnsi="TimesNewRomanPSMT"/>
+          <w:sz w:val="18"/>
+          <w:szCs w:val="18"/>
+        </w:rPr>
+        <w:t>…</w:t>
+      </w:r>
+      <w:r>
+        <w:rPr>
+          <w:rFonts w:ascii="TimesNewRomanPSMT" w:hAnsi="TimesNewRomanPSMT"/>
+          <w:sz w:val="18"/>
+          <w:szCs w:val="18"/>
+        </w:rPr>
+        <w:t>. Use of standard practices of data exploration, cleaning, and normalization were employed</w:t>
       </w:r>
       <w:r>
         <w:rPr>
@@ -1438,7 +930,39 @@
           <w:sz w:val="18"/>
           <w:szCs w:val="18"/>
         </w:rPr>
-        <w:t>The provided train data set has a lot of noise that most hyperparameter tuning chased causing models to overfit. Relaxing models back to default hyperparameter settings provided greater overall performance avoiding overfitting.</w:t>
+        <w:t>…</w:t>
+      </w:r>
+    </w:p>
+    <w:p>
+      <w:pPr>
+        <w:pStyle w:val="NormalWeb"/>
+        <w:shd w:val="clear" w:color="auto" w:fill="FFFFFF"/>
+        <w:spacing w:before="120" w:beforeAutospacing="0" w:after="120" w:afterAutospacing="0"/>
+        <w:jc w:val="center"/>
+        <w:rPr>
+          <w:sz w:val="18"/>
+          <w:szCs w:val="18"/>
+        </w:rPr>
+      </w:pPr>
+      <w:r>
+        <w:rPr>
+          <w:rFonts w:ascii="TimesNewRomanPS" w:hAnsi="TimesNewRomanPS"/>
+          <w:b/>
+          <w:bCs/>
+          <w:sz w:val="18"/>
+          <w:szCs w:val="18"/>
+        </w:rPr>
+        <w:t xml:space="preserve">DISCUSSION AND </w:t>
+      </w:r>
+      <w:r>
+        <w:rPr>
+          <w:rFonts w:ascii="TimesNewRomanPS" w:hAnsi="TimesNewRomanPS"/>
+          <w:b/>
+          <w:bCs/>
+          <w:sz w:val="18"/>
+          <w:szCs w:val="18"/>
+        </w:rPr>
+        <w:t>FUTURE WORK</w:t>
       </w:r>
     </w:p>
     <w:p>
@@ -1459,57 +983,102 @@
           <w:sz w:val="18"/>
           <w:szCs w:val="18"/>
         </w:rPr>
-        <w:t>The provided train data set is not sizable resulting in underrepresentation of categories.</w:t>
-      </w:r>
-      <w:r>
-        <w:rPr>
-          <w:rFonts w:ascii="TimesNewRomanPSMT" w:hAnsi="TimesNewRomanPSMT"/>
-          <w:sz w:val="18"/>
-          <w:szCs w:val="18"/>
-        </w:rPr>
-        <w:t xml:space="preserve"> </w:t>
-      </w:r>
-      <w:r>
-        <w:rPr>
-          <w:rFonts w:ascii="TimesNewRomanPSMT" w:hAnsi="TimesNewRomanPSMT"/>
-          <w:sz w:val="18"/>
-          <w:szCs w:val="18"/>
-        </w:rPr>
-        <w:t xml:space="preserve">Model CV or </w:t>
-      </w:r>
-      <w:proofErr w:type="spellStart"/>
-      <w:r>
-        <w:rPr>
-          <w:rFonts w:ascii="TimesNewRomanPSMT" w:hAnsi="TimesNewRomanPSMT"/>
-          <w:sz w:val="18"/>
-          <w:szCs w:val="18"/>
-        </w:rPr>
-        <w:t>GridSearchCV</w:t>
-      </w:r>
-      <w:proofErr w:type="spellEnd"/>
-      <w:r>
-        <w:rPr>
-          <w:rFonts w:ascii="TimesNewRomanPSMT" w:hAnsi="TimesNewRomanPSMT"/>
-          <w:sz w:val="18"/>
-          <w:szCs w:val="18"/>
-        </w:rPr>
-        <w:t xml:space="preserve"> </w:t>
-      </w:r>
-      <w:r>
-        <w:rPr>
-          <w:rFonts w:ascii="TimesNewRomanPSMT" w:hAnsi="TimesNewRomanPSMT"/>
-          <w:sz w:val="18"/>
-          <w:szCs w:val="18"/>
-        </w:rPr>
-        <w:t xml:space="preserve">best </w:t>
-      </w:r>
-      <w:r>
-        <w:rPr>
-          <w:rFonts w:ascii="TimesNewRomanPSMT" w:hAnsi="TimesNewRomanPSMT"/>
-          <w:sz w:val="18"/>
-          <w:szCs w:val="18"/>
-        </w:rPr>
-        <w:t>score was found to not be a good indicator of model performance on test dataset; a model with CV performance of &gt;80% would score less than 77% on Kaggle, only submission to Kaggle provided overall performance ground truth.</w:t>
+        <w:t xml:space="preserve">The team believes that </w:t>
+      </w:r>
+      <w:r>
+        <w:rPr>
+          <w:rFonts w:ascii="TimesNewRomanPSMT" w:hAnsi="TimesNewRomanPSMT"/>
+          <w:sz w:val="18"/>
+          <w:szCs w:val="18"/>
+        </w:rPr>
+        <w:t>…</w:t>
+      </w:r>
+    </w:p>
+    <w:p>
+      <w:pPr>
+        <w:pStyle w:val="NormalWeb"/>
+        <w:shd w:val="clear" w:color="auto" w:fill="FFFFFF"/>
+        <w:spacing w:before="120" w:beforeAutospacing="0" w:after="120" w:afterAutospacing="0"/>
+        <w:jc w:val="both"/>
+        <w:rPr>
+          <w:rFonts w:ascii="TimesNewRomanPSMT" w:hAnsi="TimesNewRomanPSMT"/>
+          <w:sz w:val="18"/>
+          <w:szCs w:val="18"/>
+        </w:rPr>
+      </w:pPr>
+      <w:proofErr w:type="gramStart"/>
+      <w:r>
+        <w:rPr>
+          <w:rFonts w:ascii="TimesNewRomanPSMT" w:hAnsi="TimesNewRomanPSMT"/>
+          <w:sz w:val="18"/>
+          <w:szCs w:val="18"/>
+        </w:rPr>
+        <w:t xml:space="preserve">Additionally,  </w:t>
+      </w:r>
+      <w:r>
+        <w:rPr>
+          <w:rFonts w:ascii="TimesNewRomanPSMT" w:hAnsi="TimesNewRomanPSMT"/>
+          <w:sz w:val="18"/>
+          <w:szCs w:val="18"/>
+        </w:rPr>
+        <w:t>the</w:t>
+      </w:r>
+      <w:proofErr w:type="gramEnd"/>
+      <w:r>
+        <w:rPr>
+          <w:rFonts w:ascii="TimesNewRomanPSMT" w:hAnsi="TimesNewRomanPSMT"/>
+          <w:sz w:val="18"/>
+          <w:szCs w:val="18"/>
+        </w:rPr>
+        <w:t xml:space="preserve"> team </w:t>
+      </w:r>
+      <w:r>
+        <w:rPr>
+          <w:rFonts w:ascii="TimesNewRomanPSMT" w:hAnsi="TimesNewRomanPSMT"/>
+          <w:sz w:val="18"/>
+          <w:szCs w:val="18"/>
+        </w:rPr>
+        <w:t>…</w:t>
+      </w:r>
+    </w:p>
+    <w:p>
+      <w:pPr>
+        <w:pStyle w:val="NormalWeb"/>
+        <w:shd w:val="clear" w:color="auto" w:fill="FFFFFF"/>
+        <w:spacing w:before="120" w:beforeAutospacing="0" w:after="120" w:afterAutospacing="0"/>
+        <w:jc w:val="both"/>
+        <w:rPr>
+          <w:sz w:val="18"/>
+          <w:szCs w:val="18"/>
+        </w:rPr>
+      </w:pPr>
+      <w:r>
+        <w:rPr>
+          <w:sz w:val="18"/>
+          <w:szCs w:val="18"/>
+        </w:rPr>
+        <w:fldChar w:fldCharType="begin"/>
+      </w:r>
+      <w:r>
+        <w:rPr>
+          <w:sz w:val="18"/>
+          <w:szCs w:val="18"/>
+        </w:rPr>
+        <w:instrText xml:space="preserve"> INCLUDEPICTURE "https://cdn.discordapp.com/attachments/1295894927204548619/1305025406226927666/image.png?ex=67322fdf&amp;is=6730de5f&amp;hm=51ad42d023359787a750d1f656c1751129745cdffc8f13e255917d6d4123c604&amp;" \* MERGEFORMATINET </w:instrText>
+      </w:r>
+      <w:r>
+        <w:rPr>
+          <w:sz w:val="18"/>
+          <w:szCs w:val="18"/>
+        </w:rPr>
+        <w:fldChar w:fldCharType="separate"/>
+      </w:r>
+      <w:r>
+        <w:rPr>
+          <w:sz w:val="18"/>
+          <w:szCs w:val="18"/>
+        </w:rPr>
+        <w:fldChar w:fldCharType="end"/>
       </w:r>
     </w:p>
     <w:p>
@@ -1525,348 +1094,13 @@
       </w:pPr>
       <w:r>
         <w:rPr>
-          <w:rFonts w:ascii="TimesNewRomanPSMT" w:hAnsi="TimesNewRomanPSMT"/>
-          <w:noProof/>
-          <w:sz w:val="18"/>
-          <w:szCs w:val="18"/>
-          <w14:ligatures w14:val="standardContextual"/>
-        </w:rPr>
-        <mc:AlternateContent>
-          <mc:Choice Requires="wpg">
-            <w:drawing>
-              <wp:anchor distT="0" distB="0" distL="114300" distR="114300" simplePos="0" relativeHeight="251659264" behindDoc="0" locked="0" layoutInCell="1" allowOverlap="1" wp14:anchorId="5E114641" wp14:editId="556021EC">
-                <wp:simplePos x="0" y="0"/>
-                <wp:positionH relativeFrom="column">
-                  <wp:posOffset>2555240</wp:posOffset>
-                </wp:positionH>
-                <wp:positionV relativeFrom="paragraph">
-                  <wp:posOffset>160020</wp:posOffset>
-                </wp:positionV>
-                <wp:extent cx="576580" cy="1784350"/>
-                <wp:effectExtent l="0" t="0" r="0" b="6350"/>
-                <wp:wrapSquare wrapText="bothSides"/>
-                <wp:docPr id="1770800965" name="Group 2"/>
-                <wp:cNvGraphicFramePr/>
-                <a:graphic xmlns:a="http://schemas.openxmlformats.org/drawingml/2006/main">
-                  <a:graphicData uri="http://schemas.microsoft.com/office/word/2010/wordprocessingGroup">
-                    <wpg:wgp>
-                      <wpg:cNvGrpSpPr/>
-                      <wpg:grpSpPr>
-                        <a:xfrm>
-                          <a:off x="0" y="0"/>
-                          <a:ext cx="576580" cy="1784350"/>
-                          <a:chOff x="0" y="0"/>
-                          <a:chExt cx="576580" cy="1784350"/>
-                        </a:xfrm>
-                      </wpg:grpSpPr>
-                      <pic:pic xmlns:pic="http://schemas.openxmlformats.org/drawingml/2006/picture">
-                        <pic:nvPicPr>
-                          <pic:cNvPr id="1622920916" name="Picture 1" descr="A screenshot of a table&#10;&#10;Description automatically generated"/>
-                          <pic:cNvPicPr>
-                            <a:picLocks noChangeAspect="1"/>
-                          </pic:cNvPicPr>
-                        </pic:nvPicPr>
-                        <pic:blipFill>
-                          <a:blip r:embed="rId7">
-                            <a:extLst>
-                              <a:ext uri="{28A0092B-C50C-407E-A947-70E740481C1C}">
-                                <a14:useLocalDpi xmlns:a14="http://schemas.microsoft.com/office/drawing/2010/main" val="0"/>
-                              </a:ext>
-                            </a:extLst>
-                          </a:blip>
-                          <a:srcRect/>
-                          <a:stretch>
-                            <a:fillRect/>
-                          </a:stretch>
-                        </pic:blipFill>
-                        <pic:spPr bwMode="auto">
-                          <a:xfrm>
-                            <a:off x="0" y="0"/>
-                            <a:ext cx="576580" cy="1554480"/>
-                          </a:xfrm>
-                          <a:prstGeom prst="rect">
-                            <a:avLst/>
-                          </a:prstGeom>
-                          <a:noFill/>
-                          <a:ln>
-                            <a:noFill/>
-                          </a:ln>
-                        </pic:spPr>
-                      </pic:pic>
-                      <wps:wsp>
-                        <wps:cNvPr id="1257308287" name="Text Box 1"/>
-                        <wps:cNvSpPr txBox="1"/>
-                        <wps:spPr>
-                          <a:xfrm>
-                            <a:off x="0" y="1606550"/>
-                            <a:ext cx="576580" cy="177800"/>
-                          </a:xfrm>
-                          <a:prstGeom prst="rect">
-                            <a:avLst/>
-                          </a:prstGeom>
-                          <a:solidFill>
-                            <a:prstClr val="white"/>
-                          </a:solidFill>
-                          <a:ln>
-                            <a:noFill/>
-                          </a:ln>
-                        </wps:spPr>
-                        <wps:txbx>
-                          <w:txbxContent>
-                            <w:p>
-                              <w:pPr>
-                                <w:pStyle w:val="Caption"/>
-                                <w:jc w:val="center"/>
-                                <w:rPr>
-                                  <w:rFonts w:ascii="Times New Roman" w:eastAsia="Times New Roman" w:hAnsi="Times New Roman" w:cs="Times New Roman"/>
-                                  <w:kern w:val="0"/>
-                                  <w:sz w:val="8"/>
-                                  <w:szCs w:val="8"/>
-                                  <w14:ligatures w14:val="none"/>
-                                </w:rPr>
-                              </w:pPr>
-                              <w:r>
-                                <w:rPr>
-                                  <w:rFonts w:ascii="Times New Roman" w:hAnsi="Times New Roman" w:cs="Times New Roman"/>
-                                  <w:sz w:val="10"/>
-                                  <w:szCs w:val="10"/>
-                                </w:rPr>
-                                <w:t xml:space="preserve">Figure </w:t>
-                              </w:r>
-                              <w:r>
-                                <w:rPr>
-                                  <w:rFonts w:ascii="Times New Roman" w:hAnsi="Times New Roman" w:cs="Times New Roman"/>
-                                  <w:sz w:val="10"/>
-                                  <w:szCs w:val="10"/>
-                                </w:rPr>
-                                <w:fldChar w:fldCharType="begin"/>
-                              </w:r>
-                              <w:r>
-                                <w:rPr>
-                                  <w:rFonts w:ascii="Times New Roman" w:hAnsi="Times New Roman" w:cs="Times New Roman"/>
-                                  <w:sz w:val="10"/>
-                                  <w:szCs w:val="10"/>
-                                </w:rPr>
-                                <w:instrText xml:space="preserve"> SEQ Figure \* ARABIC </w:instrText>
-                              </w:r>
-                              <w:r>
-                                <w:rPr>
-                                  <w:rFonts w:ascii="Times New Roman" w:hAnsi="Times New Roman" w:cs="Times New Roman"/>
-                                  <w:sz w:val="10"/>
-                                  <w:szCs w:val="10"/>
-                                </w:rPr>
-                                <w:fldChar w:fldCharType="separate"/>
-                              </w:r>
-                              <w:r>
-                                <w:rPr>
-                                  <w:rFonts w:ascii="Times New Roman" w:hAnsi="Times New Roman" w:cs="Times New Roman"/>
-                                  <w:noProof/>
-                                  <w:sz w:val="10"/>
-                                  <w:szCs w:val="10"/>
-                                </w:rPr>
-                                <w:t>1</w:t>
-                              </w:r>
-                              <w:r>
-                                <w:rPr>
-                                  <w:rFonts w:ascii="Times New Roman" w:hAnsi="Times New Roman" w:cs="Times New Roman"/>
-                                  <w:sz w:val="10"/>
-                                  <w:szCs w:val="10"/>
-                                </w:rPr>
-                                <w:fldChar w:fldCharType="end"/>
-                              </w:r>
-                              <w:r>
-                                <w:rPr>
-                                  <w:rFonts w:ascii="Times New Roman" w:hAnsi="Times New Roman" w:cs="Times New Roman"/>
-                                  <w:sz w:val="10"/>
-                                  <w:szCs w:val="10"/>
-                                </w:rPr>
-                                <w:t xml:space="preserve"> - </w:t>
-                              </w:r>
-                              <w:proofErr w:type="spellStart"/>
-                              <w:r>
-                                <w:rPr>
-                                  <w:rFonts w:ascii="Times New Roman" w:hAnsi="Times New Roman" w:cs="Times New Roman"/>
-                                  <w:sz w:val="10"/>
-                                  <w:szCs w:val="10"/>
-                                </w:rPr>
-                                <w:t>CabinLtr</w:t>
-                              </w:r>
-                              <w:proofErr w:type="spellEnd"/>
-                              <w:r>
-                                <w:rPr>
-                                  <w:rFonts w:ascii="Times New Roman" w:hAnsi="Times New Roman" w:cs="Times New Roman"/>
-                                  <w:sz w:val="10"/>
-                                  <w:szCs w:val="10"/>
-                                </w:rPr>
-                                <w:t xml:space="preserve"> Feature</w:t>
-                              </w:r>
-                            </w:p>
-                          </w:txbxContent>
-                        </wps:txbx>
-                        <wps:bodyPr rot="0" spcFirstLastPara="0" vertOverflow="overflow" horzOverflow="overflow" vert="horz" wrap="square" lIns="0" tIns="0" rIns="0" bIns="0" numCol="1" spcCol="0" rtlCol="0" fromWordArt="0" anchor="t" anchorCtr="0" forceAA="0" compatLnSpc="1">
-                          <a:prstTxWarp prst="textNoShape">
-                            <a:avLst/>
-                          </a:prstTxWarp>
-                          <a:noAutofit/>
-                        </wps:bodyPr>
-                      </wps:wsp>
-                    </wpg:wgp>
-                  </a:graphicData>
-                </a:graphic>
-                <wp14:sizeRelV relativeFrom="margin">
-                  <wp14:pctHeight>0</wp14:pctHeight>
-                </wp14:sizeRelV>
-              </wp:anchor>
-            </w:drawing>
-          </mc:Choice>
-          <mc:Fallback>
-            <w:pict>
-              <v:group w14:anchorId="5E114641" id="Group 2" o:spid="_x0000_s1026" style="position:absolute;left:0;text-align:left;margin-left:201.2pt;margin-top:12.6pt;width:45.4pt;height:140.5pt;z-index:251659264;mso-height-relative:margin" coordsize="5765,17843" o:gfxdata="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">
-                <v:shapetype id="_x0000_t75" coordsize="21600,21600" o:spt="75" o:preferrelative="t" path="m@4@5l@4@11@9@11@9@5xe" filled="f" stroked="f">
-                  <v:stroke joinstyle="miter"/>
-                  <v:formulas>
-                    <v:f eqn="if lineDrawn pixelLineWidth 0"/>
-                    <v:f eqn="sum @0 1 0"/>
-                    <v:f eqn="sum 0 0 @1"/>
-                    <v:f eqn="prod @2 1 2"/>
-                    <v:f eqn="prod @3 21600 pixelWidth"/>
-                    <v:f eqn="prod @3 21600 pixelHeight"/>
-                    <v:f eqn="sum @0 0 1"/>
-                    <v:f eqn="prod @6 1 2"/>
-                    <v:f eqn="prod @7 21600 pixelWidth"/>
-                    <v:f eqn="sum @8 21600 0"/>
-                    <v:f eqn="prod @7 21600 pixelHeight"/>
-                    <v:f eqn="sum @10 21600 0"/>
-                  </v:formulas>
-                  <v:path o:extrusionok="f" gradientshapeok="t" o:connecttype="rect"/>
-                  <o:lock v:ext="edit" aspectratio="t"/>
-                </v:shapetype>
-                <v:shape id="Picture 1" o:spid="_x0000_s1027" type="#_x0000_t75" alt="A screenshot of a table&#10;&#10;Description automatically generated" style="position:absolute;width:5765;height:15544;visibility:visible;mso-wrap-style:square" o:gfxdata="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">
-                  <v:imagedata r:id="rId8" o:title="A screenshot of a table&#10;&#10;Description automatically generated"/>
-                </v:shape>
-                <v:shapetype id="_x0000_t202" coordsize="21600,21600" o:spt="202" path="m,l,21600r21600,l21600,xe">
-                  <v:stroke joinstyle="miter"/>
-                  <v:path gradientshapeok="t" o:connecttype="rect"/>
-                </v:shapetype>
-                <v:shape id="Text Box 1" o:spid="_x0000_s1028" type="#_x0000_t202" style="position:absolute;top:16065;width:5765;height:1778;visibility:visible;mso-wrap-style:square;v-text-anchor:top" o:gfxdata="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" stroked="f">
-                  <v:textbox inset="0,0,0,0">
-                    <w:txbxContent>
-                      <w:p>
-                        <w:pPr>
-                          <w:pStyle w:val="Caption"/>
-                          <w:jc w:val="center"/>
-                          <w:rPr>
-                            <w:rFonts w:ascii="Times New Roman" w:eastAsia="Times New Roman" w:hAnsi="Times New Roman" w:cs="Times New Roman"/>
-                            <w:kern w:val="0"/>
-                            <w:sz w:val="8"/>
-                            <w:szCs w:val="8"/>
-                            <w14:ligatures w14:val="none"/>
-                          </w:rPr>
-                        </w:pPr>
-                        <w:r>
-                          <w:rPr>
-                            <w:rFonts w:ascii="Times New Roman" w:hAnsi="Times New Roman" w:cs="Times New Roman"/>
-                            <w:sz w:val="10"/>
-                            <w:szCs w:val="10"/>
-                          </w:rPr>
-                          <w:t xml:space="preserve">Figure </w:t>
-                        </w:r>
-                        <w:r>
-                          <w:rPr>
-                            <w:rFonts w:ascii="Times New Roman" w:hAnsi="Times New Roman" w:cs="Times New Roman"/>
-                            <w:sz w:val="10"/>
-                            <w:szCs w:val="10"/>
-                          </w:rPr>
-                          <w:fldChar w:fldCharType="begin"/>
-                        </w:r>
-                        <w:r>
-                          <w:rPr>
-                            <w:rFonts w:ascii="Times New Roman" w:hAnsi="Times New Roman" w:cs="Times New Roman"/>
-                            <w:sz w:val="10"/>
-                            <w:szCs w:val="10"/>
-                          </w:rPr>
-                          <w:instrText xml:space="preserve"> SEQ Figure \* ARABIC </w:instrText>
-                        </w:r>
-                        <w:r>
-                          <w:rPr>
-                            <w:rFonts w:ascii="Times New Roman" w:hAnsi="Times New Roman" w:cs="Times New Roman"/>
-                            <w:sz w:val="10"/>
-                            <w:szCs w:val="10"/>
-                          </w:rPr>
-                          <w:fldChar w:fldCharType="separate"/>
-                        </w:r>
-                        <w:r>
-                          <w:rPr>
-                            <w:rFonts w:ascii="Times New Roman" w:hAnsi="Times New Roman" w:cs="Times New Roman"/>
-                            <w:noProof/>
-                            <w:sz w:val="10"/>
-                            <w:szCs w:val="10"/>
-                          </w:rPr>
-                          <w:t>1</w:t>
-                        </w:r>
-                        <w:r>
-                          <w:rPr>
-                            <w:rFonts w:ascii="Times New Roman" w:hAnsi="Times New Roman" w:cs="Times New Roman"/>
-                            <w:sz w:val="10"/>
-                            <w:szCs w:val="10"/>
-                          </w:rPr>
-                          <w:fldChar w:fldCharType="end"/>
-                        </w:r>
-                        <w:r>
-                          <w:rPr>
-                            <w:rFonts w:ascii="Times New Roman" w:hAnsi="Times New Roman" w:cs="Times New Roman"/>
-                            <w:sz w:val="10"/>
-                            <w:szCs w:val="10"/>
-                          </w:rPr>
-                          <w:t xml:space="preserve"> - </w:t>
-                        </w:r>
-                        <w:proofErr w:type="spellStart"/>
-                        <w:r>
-                          <w:rPr>
-                            <w:rFonts w:ascii="Times New Roman" w:hAnsi="Times New Roman" w:cs="Times New Roman"/>
-                            <w:sz w:val="10"/>
-                            <w:szCs w:val="10"/>
-                          </w:rPr>
-                          <w:t>CabinLtr</w:t>
-                        </w:r>
-                        <w:proofErr w:type="spellEnd"/>
-                        <w:r>
-                          <w:rPr>
-                            <w:rFonts w:ascii="Times New Roman" w:hAnsi="Times New Roman" w:cs="Times New Roman"/>
-                            <w:sz w:val="10"/>
-                            <w:szCs w:val="10"/>
-                          </w:rPr>
-                          <w:t xml:space="preserve"> Feature</w:t>
-                        </w:r>
-                      </w:p>
-                    </w:txbxContent>
-                  </v:textbox>
-                </v:shape>
-                <w10:wrap type="square"/>
-              </v:group>
-            </w:pict>
-          </mc:Fallback>
-        </mc:AlternateContent>
-      </w:r>
-      <w:r>
-        <w:rPr>
           <w:rFonts w:ascii="TimesNewRomanPS" w:hAnsi="TimesNewRomanPS"/>
           <w:b/>
           <w:bCs/>
           <w:sz w:val="18"/>
           <w:szCs w:val="18"/>
         </w:rPr>
-        <w:t xml:space="preserve">DISCUSSION AND </w:t>
-      </w:r>
-      <w:r>
-        <w:rPr>
-          <w:rFonts w:ascii="TimesNewRomanPS" w:hAnsi="TimesNewRomanPS"/>
-          <w:b/>
-          <w:bCs/>
-          <w:sz w:val="18"/>
-          <w:szCs w:val="18"/>
-        </w:rPr>
-        <w:t>FUTURE WORK</w:t>
+        <w:t>SUMMARY</w:t>
       </w:r>
     </w:p>
     <w:p>
@@ -1876,7 +1110,6 @@
         <w:spacing w:before="120" w:beforeAutospacing="0" w:after="120" w:afterAutospacing="0"/>
         <w:jc w:val="both"/>
         <w:rPr>
-          <w:rFonts w:ascii="TimesNewRomanPSMT" w:hAnsi="TimesNewRomanPSMT"/>
           <w:sz w:val="18"/>
           <w:szCs w:val="18"/>
         </w:rPr>
@@ -1887,599 +1120,47 @@
           <w:sz w:val="18"/>
           <w:szCs w:val="18"/>
         </w:rPr>
-        <w:t>The team believes that the features used in the default implementation are sufficiently explored and by themselves, cannot be improved upon. The team did find through feature exploration that the Cabin feature holds merit. The improved implementation included feature engineering of a “</w:t>
-      </w:r>
-      <w:proofErr w:type="spellStart"/>
-      <w:r>
-        <w:rPr>
-          <w:rFonts w:ascii="TimesNewRomanPSMT" w:hAnsi="TimesNewRomanPSMT"/>
-          <w:sz w:val="18"/>
-          <w:szCs w:val="18"/>
-        </w:rPr>
-        <w:t>CabinLtr</w:t>
-      </w:r>
-      <w:proofErr w:type="spellEnd"/>
-      <w:r>
-        <w:rPr>
-          <w:rFonts w:ascii="TimesNewRomanPSMT" w:hAnsi="TimesNewRomanPSMT"/>
-          <w:sz w:val="18"/>
-          <w:szCs w:val="18"/>
-        </w:rPr>
-        <w:t>” feature indicating the level or floor of the passenger’s cabin. There is a pattern as show in in Figure 1 (</w:t>
-      </w:r>
-      <w:proofErr w:type="spellStart"/>
-      <w:r>
-        <w:rPr>
-          <w:rFonts w:ascii="TimesNewRomanPSMT" w:hAnsi="TimesNewRomanPSMT"/>
-          <w:sz w:val="18"/>
-          <w:szCs w:val="18"/>
-        </w:rPr>
-        <w:t>Pclass</w:t>
-      </w:r>
-      <w:proofErr w:type="spellEnd"/>
-      <w:r>
-        <w:rPr>
-          <w:rFonts w:ascii="TimesNewRomanPSMT" w:hAnsi="TimesNewRomanPSMT"/>
-          <w:sz w:val="18"/>
-          <w:szCs w:val="18"/>
-        </w:rPr>
-        <w:t xml:space="preserve">, </w:t>
-      </w:r>
-      <w:proofErr w:type="spellStart"/>
-      <w:r>
-        <w:rPr>
-          <w:rFonts w:ascii="TimesNewRomanPSMT" w:hAnsi="TimesNewRomanPSMT"/>
-          <w:sz w:val="18"/>
-          <w:szCs w:val="18"/>
-        </w:rPr>
-        <w:t>CabinLtr</w:t>
-      </w:r>
-      <w:proofErr w:type="spellEnd"/>
-      <w:r>
-        <w:rPr>
-          <w:rFonts w:ascii="TimesNewRomanPSMT" w:hAnsi="TimesNewRomanPSMT"/>
-          <w:sz w:val="18"/>
-          <w:szCs w:val="18"/>
-        </w:rPr>
-        <w:t xml:space="preserve">, Survived) that certain floors had association with </w:t>
-      </w:r>
-      <w:proofErr w:type="spellStart"/>
-      <w:r>
-        <w:rPr>
-          <w:rFonts w:ascii="TimesNewRomanPSMT" w:hAnsi="TimesNewRomanPSMT"/>
-          <w:sz w:val="18"/>
-          <w:szCs w:val="18"/>
-        </w:rPr>
-        <w:t>Pclass</w:t>
-      </w:r>
-      <w:proofErr w:type="spellEnd"/>
-      <w:r>
-        <w:rPr>
-          <w:rFonts w:ascii="TimesNewRomanPSMT" w:hAnsi="TimesNewRomanPSMT"/>
-          <w:sz w:val="18"/>
-          <w:szCs w:val="18"/>
-        </w:rPr>
-        <w:t xml:space="preserve"> allowing backfilling missing values. </w:t>
-      </w:r>
-      <w:r>
-        <w:rPr>
-          <w:rFonts w:ascii="TimesNewRomanPSMT" w:hAnsi="TimesNewRomanPSMT"/>
-          <w:sz w:val="18"/>
-          <w:szCs w:val="18"/>
-        </w:rPr>
-        <w:t xml:space="preserve">This feature is implemented in the improved model and resulted in increased performance of about 2% over the baseline model. </w:t>
-      </w:r>
-    </w:p>
-    <w:p>
-      <w:pPr>
-        <w:pStyle w:val="NormalWeb"/>
-        <w:shd w:val="clear" w:color="auto" w:fill="FFFFFF"/>
-        <w:spacing w:before="120" w:beforeAutospacing="0" w:after="120" w:afterAutospacing="0"/>
-        <w:jc w:val="both"/>
-        <w:rPr>
-          <w:rFonts w:ascii="TimesNewRomanPSMT" w:hAnsi="TimesNewRomanPSMT"/>
-          <w:sz w:val="18"/>
-          <w:szCs w:val="18"/>
-        </w:rPr>
-      </w:pPr>
-      <w:proofErr w:type="gramStart"/>
-      <w:r>
-        <w:rPr>
-          <w:rFonts w:ascii="TimesNewRomanPSMT" w:hAnsi="TimesNewRomanPSMT"/>
-          <w:sz w:val="18"/>
-          <w:szCs w:val="18"/>
-        </w:rPr>
-        <w:t xml:space="preserve">Additionally,  </w:t>
-      </w:r>
-      <w:r>
-        <w:rPr>
-          <w:rFonts w:ascii="TimesNewRomanPSMT" w:hAnsi="TimesNewRomanPSMT"/>
-          <w:sz w:val="18"/>
-          <w:szCs w:val="18"/>
-        </w:rPr>
-        <w:t>the</w:t>
-      </w:r>
-      <w:proofErr w:type="gramEnd"/>
-      <w:r>
-        <w:rPr>
-          <w:rFonts w:ascii="TimesNewRomanPSMT" w:hAnsi="TimesNewRomanPSMT"/>
-          <w:sz w:val="18"/>
-          <w:szCs w:val="18"/>
-        </w:rPr>
-        <w:t xml:space="preserve"> team started development of a </w:t>
-      </w:r>
-      <w:proofErr w:type="spellStart"/>
-      <w:r>
-        <w:rPr>
-          <w:rFonts w:ascii="TimesNewRomanPSMT" w:hAnsi="TimesNewRomanPSMT"/>
-          <w:sz w:val="18"/>
-          <w:szCs w:val="18"/>
-        </w:rPr>
-        <w:t>CabinRmNum</w:t>
-      </w:r>
-      <w:proofErr w:type="spellEnd"/>
-      <w:r>
-        <w:rPr>
-          <w:rFonts w:ascii="TimesNewRomanPSMT" w:hAnsi="TimesNewRomanPSMT"/>
-          <w:sz w:val="18"/>
-          <w:szCs w:val="18"/>
-        </w:rPr>
-        <w:t xml:space="preserve"> feature that provides greater promise that the </w:t>
-      </w:r>
-      <w:proofErr w:type="spellStart"/>
-      <w:r>
-        <w:rPr>
-          <w:rFonts w:ascii="TimesNewRomanPSMT" w:hAnsi="TimesNewRomanPSMT"/>
-          <w:sz w:val="18"/>
-          <w:szCs w:val="18"/>
-        </w:rPr>
-        <w:t>CabinLtr</w:t>
-      </w:r>
-      <w:proofErr w:type="spellEnd"/>
-      <w:r>
-        <w:rPr>
-          <w:rFonts w:ascii="TimesNewRomanPSMT" w:hAnsi="TimesNewRomanPSMT"/>
-          <w:sz w:val="18"/>
-          <w:szCs w:val="18"/>
-        </w:rPr>
-        <w:t xml:space="preserve"> feature as shown in Figure 2. Room numbers (regardless of </w:t>
-      </w:r>
-      <w:proofErr w:type="spellStart"/>
-      <w:r>
-        <w:rPr>
-          <w:rFonts w:ascii="TimesNewRomanPSMT" w:hAnsi="TimesNewRomanPSMT"/>
-          <w:sz w:val="18"/>
-          <w:szCs w:val="18"/>
-        </w:rPr>
-        <w:t>CabinLtr</w:t>
-      </w:r>
-      <w:proofErr w:type="spellEnd"/>
-      <w:r>
-        <w:rPr>
-          <w:rFonts w:ascii="TimesNewRomanPSMT" w:hAnsi="TimesNewRomanPSMT"/>
-          <w:sz w:val="18"/>
-          <w:szCs w:val="18"/>
-        </w:rPr>
-        <w:t>) have greater survivability below room number 50.</w:t>
-      </w:r>
-      <w:r>
-        <w:rPr>
-          <w:rFonts w:ascii="TimesNewRomanPSMT" w:hAnsi="TimesNewRomanPSMT"/>
-          <w:sz w:val="18"/>
-          <w:szCs w:val="18"/>
-        </w:rPr>
-        <w:t xml:space="preserve"> Couple this survivability distribution with </w:t>
-      </w:r>
-      <w:proofErr w:type="spellStart"/>
-      <w:r>
-        <w:rPr>
-          <w:rFonts w:ascii="TimesNewRomanPSMT" w:hAnsi="TimesNewRomanPSMT"/>
-          <w:sz w:val="18"/>
-          <w:szCs w:val="18"/>
-        </w:rPr>
-        <w:t>Pclass</w:t>
-      </w:r>
-      <w:proofErr w:type="spellEnd"/>
-      <w:r>
-        <w:rPr>
-          <w:rFonts w:ascii="TimesNewRomanPSMT" w:hAnsi="TimesNewRomanPSMT"/>
-          <w:sz w:val="18"/>
-          <w:szCs w:val="18"/>
-        </w:rPr>
-        <w:t xml:space="preserve"> and backfill of N/</w:t>
-      </w:r>
-      <w:proofErr w:type="gramStart"/>
-      <w:r>
-        <w:rPr>
-          <w:rFonts w:ascii="TimesNewRomanPSMT" w:hAnsi="TimesNewRomanPSMT"/>
-          <w:sz w:val="18"/>
-          <w:szCs w:val="18"/>
-        </w:rPr>
-        <w:t>A’s</w:t>
-      </w:r>
-      <w:proofErr w:type="gramEnd"/>
-      <w:r>
-        <w:rPr>
-          <w:rFonts w:ascii="TimesNewRomanPSMT" w:hAnsi="TimesNewRomanPSMT"/>
-          <w:sz w:val="18"/>
-          <w:szCs w:val="18"/>
-        </w:rPr>
-        <w:t xml:space="preserve"> for the Cabin feature may be done in a reasonable manner that better follows the dataset. </w:t>
-      </w:r>
-      <w:r>
-        <w:rPr>
-          <w:rFonts w:ascii="TimesNewRomanPSMT" w:hAnsi="TimesNewRomanPSMT"/>
-          <w:sz w:val="18"/>
-          <w:szCs w:val="18"/>
-        </w:rPr>
-        <w:t xml:space="preserve">The team believes the </w:t>
-      </w:r>
-      <w:proofErr w:type="spellStart"/>
-      <w:r>
-        <w:rPr>
-          <w:rFonts w:ascii="TimesNewRomanPSMT" w:hAnsi="TimesNewRomanPSMT"/>
-          <w:sz w:val="18"/>
-          <w:szCs w:val="18"/>
-        </w:rPr>
-        <w:t>CabinRmNum</w:t>
-      </w:r>
-      <w:proofErr w:type="spellEnd"/>
-      <w:r>
-        <w:rPr>
-          <w:rFonts w:ascii="TimesNewRomanPSMT" w:hAnsi="TimesNewRomanPSMT"/>
-          <w:sz w:val="18"/>
-          <w:szCs w:val="18"/>
-        </w:rPr>
-        <w:t xml:space="preserve"> shows greater promise when combined </w:t>
-      </w:r>
-      <w:proofErr w:type="spellStart"/>
-      <w:r>
-        <w:rPr>
-          <w:rFonts w:ascii="TimesNewRomanPSMT" w:hAnsi="TimesNewRomanPSMT"/>
-          <w:sz w:val="18"/>
-          <w:szCs w:val="18"/>
-        </w:rPr>
-        <w:t>CabinLtr</w:t>
-      </w:r>
-      <w:proofErr w:type="spellEnd"/>
-      <w:r>
-        <w:rPr>
-          <w:rFonts w:ascii="TimesNewRomanPSMT" w:hAnsi="TimesNewRomanPSMT"/>
-          <w:sz w:val="18"/>
-          <w:szCs w:val="18"/>
-        </w:rPr>
-        <w:t xml:space="preserve"> and proposes this as follow on.</w:t>
-      </w:r>
-    </w:p>
-    <w:p>
-      <w:pPr>
-        <w:pStyle w:val="NormalWeb"/>
-        <w:shd w:val="clear" w:color="auto" w:fill="FFFFFF"/>
-        <w:spacing w:before="120" w:beforeAutospacing="0" w:after="120" w:afterAutospacing="0"/>
-        <w:jc w:val="both"/>
-        <w:rPr>
-          <w:sz w:val="18"/>
-          <w:szCs w:val="18"/>
-        </w:rPr>
-      </w:pPr>
-      <w:r>
-        <w:rPr>
-          <w:rFonts w:ascii="TimesNewRomanPSMT" w:hAnsi="TimesNewRomanPSMT"/>
-          <w:noProof/>
-          <w:sz w:val="18"/>
-          <w:szCs w:val="18"/>
-          <w14:ligatures w14:val="standardContextual"/>
-        </w:rPr>
-        <mc:AlternateContent>
-          <mc:Choice Requires="wpg">
-            <w:drawing>
-              <wp:inline distT="0" distB="0" distL="0" distR="0" wp14:anchorId="512ED0C2" wp14:editId="1BB83946">
-                <wp:extent cx="3131820" cy="546100"/>
-                <wp:effectExtent l="0" t="0" r="5080" b="0"/>
-                <wp:docPr id="1055429763" name="Group 4"/>
-                <wp:cNvGraphicFramePr/>
-                <a:graphic xmlns:a="http://schemas.openxmlformats.org/drawingml/2006/main">
-                  <a:graphicData uri="http://schemas.microsoft.com/office/word/2010/wordprocessingGroup">
-                    <wpg:wgp>
-                      <wpg:cNvGrpSpPr/>
-                      <wpg:grpSpPr>
-                        <a:xfrm>
-                          <a:off x="0" y="0"/>
-                          <a:ext cx="3131820" cy="546100"/>
-                          <a:chOff x="0" y="0"/>
-                          <a:chExt cx="3131820" cy="546100"/>
-                        </a:xfrm>
-                      </wpg:grpSpPr>
-                      <pic:pic xmlns:pic="http://schemas.openxmlformats.org/drawingml/2006/picture">
-                        <pic:nvPicPr>
-                          <pic:cNvPr id="162812888" name="Picture 3" descr="A white table with black text and numbers&#10;&#10;Description automatically generated"/>
-                          <pic:cNvPicPr>
-                            <a:picLocks noChangeAspect="1"/>
-                          </pic:cNvPicPr>
-                        </pic:nvPicPr>
-                        <pic:blipFill>
-                          <a:blip r:embed="rId9">
-                            <a:extLst>
-                              <a:ext uri="{28A0092B-C50C-407E-A947-70E740481C1C}">
-                                <a14:useLocalDpi xmlns:a14="http://schemas.microsoft.com/office/drawing/2010/main" val="0"/>
-                              </a:ext>
-                            </a:extLst>
-                          </a:blip>
-                          <a:srcRect/>
-                          <a:stretch>
-                            <a:fillRect/>
-                          </a:stretch>
-                        </pic:blipFill>
-                        <pic:spPr bwMode="auto">
-                          <a:xfrm>
-                            <a:off x="0" y="0"/>
-                            <a:ext cx="3131820" cy="390525"/>
-                          </a:xfrm>
-                          <a:prstGeom prst="rect">
-                            <a:avLst/>
-                          </a:prstGeom>
-                          <a:noFill/>
-                          <a:ln>
-                            <a:noFill/>
-                          </a:ln>
-                        </pic:spPr>
-                      </pic:pic>
-                      <wps:wsp>
-                        <wps:cNvPr id="1877358218" name="Text Box 1"/>
-                        <wps:cNvSpPr txBox="1"/>
-                        <wps:spPr>
-                          <a:xfrm>
-                            <a:off x="0" y="444500"/>
-                            <a:ext cx="3131820" cy="101600"/>
-                          </a:xfrm>
-                          <a:prstGeom prst="rect">
-                            <a:avLst/>
-                          </a:prstGeom>
-                          <a:solidFill>
-                            <a:prstClr val="white"/>
-                          </a:solidFill>
-                          <a:ln>
-                            <a:noFill/>
-                          </a:ln>
-                        </wps:spPr>
-                        <wps:txbx>
-                          <w:txbxContent>
-                            <w:p>
-                              <w:pPr>
-                                <w:pStyle w:val="Caption"/>
-                                <w:jc w:val="center"/>
-                                <w:rPr>
-                                  <w:rFonts w:ascii="Times New Roman" w:eastAsia="Times New Roman" w:hAnsi="Times New Roman" w:cs="Times New Roman"/>
-                                  <w:kern w:val="0"/>
-                                  <w:sz w:val="10"/>
-                                  <w:szCs w:val="10"/>
-                                  <w14:ligatures w14:val="none"/>
-                                </w:rPr>
-                              </w:pPr>
-                              <w:r>
-                                <w:rPr>
-                                  <w:rFonts w:ascii="Times New Roman" w:hAnsi="Times New Roman" w:cs="Times New Roman"/>
-                                  <w:sz w:val="10"/>
-                                  <w:szCs w:val="10"/>
-                                </w:rPr>
-                                <w:t xml:space="preserve">Figure </w:t>
-                              </w:r>
-                              <w:r>
-                                <w:rPr>
-                                  <w:rFonts w:ascii="Times New Roman" w:hAnsi="Times New Roman" w:cs="Times New Roman"/>
-                                  <w:sz w:val="10"/>
-                                  <w:szCs w:val="10"/>
-                                </w:rPr>
-                                <w:fldChar w:fldCharType="begin"/>
-                              </w:r>
-                              <w:r>
-                                <w:rPr>
-                                  <w:rFonts w:ascii="Times New Roman" w:hAnsi="Times New Roman" w:cs="Times New Roman"/>
-                                  <w:sz w:val="10"/>
-                                  <w:szCs w:val="10"/>
-                                </w:rPr>
-                                <w:instrText xml:space="preserve"> SEQ Figure \* ARABIC </w:instrText>
-                              </w:r>
-                              <w:r>
-                                <w:rPr>
-                                  <w:rFonts w:ascii="Times New Roman" w:hAnsi="Times New Roman" w:cs="Times New Roman"/>
-                                  <w:sz w:val="10"/>
-                                  <w:szCs w:val="10"/>
-                                </w:rPr>
-                                <w:fldChar w:fldCharType="separate"/>
-                              </w:r>
-                              <w:r>
-                                <w:rPr>
-                                  <w:rFonts w:ascii="Times New Roman" w:hAnsi="Times New Roman" w:cs="Times New Roman"/>
-                                  <w:noProof/>
-                                  <w:sz w:val="10"/>
-                                  <w:szCs w:val="10"/>
-                                </w:rPr>
-                                <w:t>2</w:t>
-                              </w:r>
-                              <w:r>
-                                <w:rPr>
-                                  <w:rFonts w:ascii="Times New Roman" w:hAnsi="Times New Roman" w:cs="Times New Roman"/>
-                                  <w:sz w:val="10"/>
-                                  <w:szCs w:val="10"/>
-                                </w:rPr>
-                                <w:fldChar w:fldCharType="end"/>
-                              </w:r>
-                              <w:r>
-                                <w:rPr>
-                                  <w:rFonts w:ascii="Times New Roman" w:hAnsi="Times New Roman" w:cs="Times New Roman"/>
-                                  <w:sz w:val="10"/>
-                                  <w:szCs w:val="10"/>
-                                </w:rPr>
-                                <w:t xml:space="preserve"> - </w:t>
-                              </w:r>
-                              <w:proofErr w:type="spellStart"/>
-                              <w:r>
-                                <w:rPr>
-                                  <w:rFonts w:ascii="Times New Roman" w:hAnsi="Times New Roman" w:cs="Times New Roman"/>
-                                  <w:sz w:val="10"/>
-                                  <w:szCs w:val="10"/>
-                                </w:rPr>
-                                <w:t>CabinRmNum</w:t>
-                              </w:r>
-                              <w:proofErr w:type="spellEnd"/>
-                              <w:r>
-                                <w:rPr>
-                                  <w:rFonts w:ascii="Times New Roman" w:hAnsi="Times New Roman" w:cs="Times New Roman"/>
-                                  <w:sz w:val="10"/>
-                                  <w:szCs w:val="10"/>
-                                </w:rPr>
-                                <w:t xml:space="preserve"> Feature</w:t>
-                              </w:r>
-                            </w:p>
-                          </w:txbxContent>
-                        </wps:txbx>
-                        <wps:bodyPr rot="0" spcFirstLastPara="0" vertOverflow="overflow" horzOverflow="overflow" vert="horz" wrap="square" lIns="0" tIns="0" rIns="0" bIns="0" numCol="1" spcCol="0" rtlCol="0" fromWordArt="0" anchor="t" anchorCtr="0" forceAA="0" compatLnSpc="1">
-                          <a:prstTxWarp prst="textNoShape">
-                            <a:avLst/>
-                          </a:prstTxWarp>
-                          <a:noAutofit/>
-                        </wps:bodyPr>
-                      </wps:wsp>
-                    </wpg:wgp>
-                  </a:graphicData>
-                </a:graphic>
-              </wp:inline>
-            </w:drawing>
-          </mc:Choice>
-          <mc:Fallback>
-            <w:pict>
-              <v:group w14:anchorId="512ED0C2" id="Group 4" o:spid="_x0000_s1029" style="width:246.6pt;height:43pt;mso-position-horizontal-relative:char;mso-position-vertical-relative:line" coordsize="31318,5461" o:gfxdata="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">
-                <v:shape id="Picture 3" o:spid="_x0000_s1030" type="#_x0000_t75" alt="A white table with black text and numbers&#10;&#10;Description automatically generated" style="position:absolute;width:31318;height:3905;visibility:visible;mso-wrap-style:square" o:gfxdata="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">
-                  <v:imagedata r:id="rId10" o:title="A white table with black text and numbers&#10;&#10;Description automatically generated"/>
-                </v:shape>
-                <v:shape id="Text Box 1" o:spid="_x0000_s1031" type="#_x0000_t202" style="position:absolute;top:4445;width:31318;height:1016;visibility:visible;mso-wrap-style:square;v-text-anchor:top" o:gfxdata="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" stroked="f">
-                  <v:textbox inset="0,0,0,0">
-                    <w:txbxContent>
-                      <w:p>
-                        <w:pPr>
-                          <w:pStyle w:val="Caption"/>
-                          <w:jc w:val="center"/>
-                          <w:rPr>
-                            <w:rFonts w:ascii="Times New Roman" w:eastAsia="Times New Roman" w:hAnsi="Times New Roman" w:cs="Times New Roman"/>
-                            <w:kern w:val="0"/>
-                            <w:sz w:val="10"/>
-                            <w:szCs w:val="10"/>
-                            <w14:ligatures w14:val="none"/>
-                          </w:rPr>
-                        </w:pPr>
-                        <w:r>
-                          <w:rPr>
-                            <w:rFonts w:ascii="Times New Roman" w:hAnsi="Times New Roman" w:cs="Times New Roman"/>
-                            <w:sz w:val="10"/>
-                            <w:szCs w:val="10"/>
-                          </w:rPr>
-                          <w:t xml:space="preserve">Figure </w:t>
-                        </w:r>
-                        <w:r>
-                          <w:rPr>
-                            <w:rFonts w:ascii="Times New Roman" w:hAnsi="Times New Roman" w:cs="Times New Roman"/>
-                            <w:sz w:val="10"/>
-                            <w:szCs w:val="10"/>
-                          </w:rPr>
-                          <w:fldChar w:fldCharType="begin"/>
-                        </w:r>
-                        <w:r>
-                          <w:rPr>
-                            <w:rFonts w:ascii="Times New Roman" w:hAnsi="Times New Roman" w:cs="Times New Roman"/>
-                            <w:sz w:val="10"/>
-                            <w:szCs w:val="10"/>
-                          </w:rPr>
-                          <w:instrText xml:space="preserve"> SEQ Figure \* ARABIC </w:instrText>
-                        </w:r>
-                        <w:r>
-                          <w:rPr>
-                            <w:rFonts w:ascii="Times New Roman" w:hAnsi="Times New Roman" w:cs="Times New Roman"/>
-                            <w:sz w:val="10"/>
-                            <w:szCs w:val="10"/>
-                          </w:rPr>
-                          <w:fldChar w:fldCharType="separate"/>
-                        </w:r>
-                        <w:r>
-                          <w:rPr>
-                            <w:rFonts w:ascii="Times New Roman" w:hAnsi="Times New Roman" w:cs="Times New Roman"/>
-                            <w:noProof/>
-                            <w:sz w:val="10"/>
-                            <w:szCs w:val="10"/>
-                          </w:rPr>
-                          <w:t>2</w:t>
-                        </w:r>
-                        <w:r>
-                          <w:rPr>
-                            <w:rFonts w:ascii="Times New Roman" w:hAnsi="Times New Roman" w:cs="Times New Roman"/>
-                            <w:sz w:val="10"/>
-                            <w:szCs w:val="10"/>
-                          </w:rPr>
-                          <w:fldChar w:fldCharType="end"/>
-                        </w:r>
-                        <w:r>
-                          <w:rPr>
-                            <w:rFonts w:ascii="Times New Roman" w:hAnsi="Times New Roman" w:cs="Times New Roman"/>
-                            <w:sz w:val="10"/>
-                            <w:szCs w:val="10"/>
-                          </w:rPr>
-                          <w:t xml:space="preserve"> - </w:t>
-                        </w:r>
-                        <w:proofErr w:type="spellStart"/>
-                        <w:r>
-                          <w:rPr>
-                            <w:rFonts w:ascii="Times New Roman" w:hAnsi="Times New Roman" w:cs="Times New Roman"/>
-                            <w:sz w:val="10"/>
-                            <w:szCs w:val="10"/>
-                          </w:rPr>
-                          <w:t>CabinRmNum</w:t>
-                        </w:r>
-                        <w:proofErr w:type="spellEnd"/>
-                        <w:r>
-                          <w:rPr>
-                            <w:rFonts w:ascii="Times New Roman" w:hAnsi="Times New Roman" w:cs="Times New Roman"/>
-                            <w:sz w:val="10"/>
-                            <w:szCs w:val="10"/>
-                          </w:rPr>
-                          <w:t xml:space="preserve"> Feature</w:t>
-                        </w:r>
-                      </w:p>
-                    </w:txbxContent>
-                  </v:textbox>
-                </v:shape>
-                <w10:anchorlock/>
-              </v:group>
-            </w:pict>
-          </mc:Fallback>
-        </mc:AlternateContent>
-      </w:r>
-      <w:r>
-        <w:rPr>
-          <w:sz w:val="18"/>
-          <w:szCs w:val="18"/>
-        </w:rPr>
-        <w:fldChar w:fldCharType="begin"/>
-      </w:r>
-      <w:r>
-        <w:rPr>
-          <w:sz w:val="18"/>
-          <w:szCs w:val="18"/>
-        </w:rPr>
-        <w:instrText xml:space="preserve"> INCLUDEPICTURE "https://cdn.discordapp.com/attachments/1295894927204548619/1305025406226927666/image.png?ex=67322fdf&amp;is=6730de5f&amp;hm=51ad42d023359787a750d1f656c1751129745cdffc8f13e255917d6d4123c604&amp;" \* MERGEFORMATINET </w:instrText>
-      </w:r>
-      <w:r>
-        <w:rPr>
-          <w:sz w:val="18"/>
-          <w:szCs w:val="18"/>
-        </w:rPr>
-        <w:fldChar w:fldCharType="separate"/>
-      </w:r>
-      <w:r>
-        <w:rPr>
-          <w:sz w:val="18"/>
-          <w:szCs w:val="18"/>
-        </w:rPr>
-        <w:fldChar w:fldCharType="end"/>
+        <w:t>This project provided th</w:t>
+      </w:r>
+      <w:r>
+        <w:rPr>
+          <w:rFonts w:ascii="TimesNewRomanPSMT" w:hAnsi="TimesNewRomanPSMT"/>
+          <w:sz w:val="18"/>
+          <w:szCs w:val="18"/>
+        </w:rPr>
+        <w:t xml:space="preserve">e opportunity to </w:t>
+      </w:r>
+      <w:r>
+        <w:rPr>
+          <w:rFonts w:ascii="TimesNewRomanPSMT" w:hAnsi="TimesNewRomanPSMT"/>
+          <w:sz w:val="18"/>
+          <w:szCs w:val="18"/>
+        </w:rPr>
+        <w:t>compare</w:t>
+      </w:r>
+      <w:r>
+        <w:rPr>
+          <w:rFonts w:ascii="TimesNewRomanPSMT" w:hAnsi="TimesNewRomanPSMT"/>
+          <w:sz w:val="18"/>
+          <w:szCs w:val="18"/>
+        </w:rPr>
+        <w:t xml:space="preserve"> the performance of different machine learning</w:t>
+      </w:r>
+      <w:r>
+        <w:rPr>
+          <w:rFonts w:ascii="TimesNewRomanPSMT" w:hAnsi="TimesNewRomanPSMT"/>
+          <w:sz w:val="18"/>
+          <w:szCs w:val="18"/>
+        </w:rPr>
+        <w:t xml:space="preserve"> and natural language processing</w:t>
+      </w:r>
+      <w:r>
+        <w:rPr>
+          <w:rFonts w:ascii="TimesNewRomanPSMT" w:hAnsi="TimesNewRomanPSMT"/>
+          <w:sz w:val="18"/>
+          <w:szCs w:val="18"/>
+        </w:rPr>
+        <w:t xml:space="preserve"> models. A consumable data set and a challenge issued in the form of a competition provided an enriching and rewarding experience for the project group.</w:t>
       </w:r>
     </w:p>
     <w:p>
@@ -2489,72 +1170,6 @@
         <w:spacing w:before="120" w:beforeAutospacing="0" w:after="120" w:afterAutospacing="0"/>
         <w:jc w:val="center"/>
         <w:rPr>
-          <w:sz w:val="18"/>
-          <w:szCs w:val="18"/>
-        </w:rPr>
-      </w:pPr>
-      <w:r>
-        <w:rPr>
-          <w:rFonts w:ascii="TimesNewRomanPS" w:hAnsi="TimesNewRomanPS"/>
-          <w:b/>
-          <w:bCs/>
-          <w:sz w:val="18"/>
-          <w:szCs w:val="18"/>
-        </w:rPr>
-        <w:t>SUMMARY</w:t>
-      </w:r>
-    </w:p>
-    <w:p>
-      <w:pPr>
-        <w:pStyle w:val="NormalWeb"/>
-        <w:shd w:val="clear" w:color="auto" w:fill="FFFFFF"/>
-        <w:spacing w:before="120" w:beforeAutospacing="0" w:after="120" w:afterAutospacing="0"/>
-        <w:jc w:val="both"/>
-        <w:rPr>
-          <w:sz w:val="18"/>
-          <w:szCs w:val="18"/>
-        </w:rPr>
-      </w:pPr>
-      <w:r>
-        <w:rPr>
-          <w:rFonts w:ascii="TimesNewRomanPSMT" w:hAnsi="TimesNewRomanPSMT"/>
-          <w:sz w:val="18"/>
-          <w:szCs w:val="18"/>
-        </w:rPr>
-        <w:t>This project provided th</w:t>
-      </w:r>
-      <w:r>
-        <w:rPr>
-          <w:rFonts w:ascii="TimesNewRomanPSMT" w:hAnsi="TimesNewRomanPSMT"/>
-          <w:sz w:val="18"/>
-          <w:szCs w:val="18"/>
-        </w:rPr>
-        <w:t xml:space="preserve">e opportunity to </w:t>
-      </w:r>
-      <w:r>
-        <w:rPr>
-          <w:rFonts w:ascii="TimesNewRomanPSMT" w:hAnsi="TimesNewRomanPSMT"/>
-          <w:sz w:val="18"/>
-          <w:szCs w:val="18"/>
-        </w:rPr>
-        <w:t>compare</w:t>
-      </w:r>
-      <w:r>
-        <w:rPr>
-          <w:rFonts w:ascii="TimesNewRomanPSMT" w:hAnsi="TimesNewRomanPSMT"/>
-          <w:sz w:val="18"/>
-          <w:szCs w:val="18"/>
-        </w:rPr>
-        <w:t xml:space="preserve"> the performance of different machine learning models. A consumable data set and a challenge issued in the form of a competition provided an enriching and rewarding experience for the project group.</w:t>
-      </w:r>
-    </w:p>
-    <w:p>
-      <w:pPr>
-        <w:pStyle w:val="NormalWeb"/>
-        <w:shd w:val="clear" w:color="auto" w:fill="FFFFFF"/>
-        <w:spacing w:before="120" w:beforeAutospacing="0" w:after="120" w:afterAutospacing="0"/>
-        <w:jc w:val="center"/>
-        <w:rPr>
           <w:rFonts w:asciiTheme="minorHAnsi" w:eastAsiaTheme="minorHAnsi" w:hAnsiTheme="minorHAnsi" w:cstheme="minorBidi"/>
           <w:kern w:val="2"/>
           <w14:ligatures w14:val="standardContextual"/>
@@ -2600,7 +1215,7 @@
           <w:szCs w:val="18"/>
         </w:rPr>
         <w:tab/>
-        <w:t>"Titanic - Machine Learning from Disaster," [Online]. Available: https://www.kaggle.com/competitions/titanic/overview.</w:t>
+        <w:t>"</w:t>
       </w:r>
       <w:r>
         <w:rPr>
@@ -2608,6 +1223,38 @@
           <w:sz w:val="18"/>
           <w:szCs w:val="18"/>
         </w:rPr>
+        <w:t>Natural Language Processing With Disaster Tweets</w:t>
+      </w:r>
+      <w:r>
+        <w:rPr>
+          <w:noProof/>
+          <w:sz w:val="18"/>
+          <w:szCs w:val="18"/>
+        </w:rPr>
+        <w:t xml:space="preserve">," [Online]. Available: </w:t>
+      </w:r>
+      <w:r>
+        <w:rPr>
+          <w:noProof/>
+          <w:sz w:val="18"/>
+          <w:szCs w:val="18"/>
+        </w:rPr>
+        <w:t>https://www.kaggle.com/competitions/nlp-getting-started</w:t>
+      </w:r>
+      <w:r>
+        <w:rPr>
+          <w:noProof/>
+          <w:sz w:val="18"/>
+          <w:szCs w:val="18"/>
+        </w:rPr>
+        <w:t>.</w:t>
+      </w:r>
+      <w:r>
+        <w:rPr>
+          <w:noProof/>
+          <w:sz w:val="18"/>
+          <w:szCs w:val="18"/>
+        </w:rPr>
         <w:br/>
       </w:r>
       <w:r>
@@ -2625,7 +1272,39 @@
           <w:szCs w:val="18"/>
         </w:rPr>
         <w:tab/>
-        <w:t>"Titanic Tutorial," [Online]. Available: https://www.kaggle.com/code/alexisbcook/titanic-tutorial.</w:t>
+        <w:t>"</w:t>
+      </w:r>
+      <w:r>
+        <w:rPr>
+          <w:noProof/>
+          <w:sz w:val="18"/>
+          <w:szCs w:val="18"/>
+        </w:rPr>
+        <w:t>KerasNLP starter notebook Disaster Tweets</w:t>
+      </w:r>
+      <w:r>
+        <w:rPr>
+          <w:noProof/>
+          <w:sz w:val="18"/>
+          <w:szCs w:val="18"/>
+        </w:rPr>
+        <w:t xml:space="preserve">," [Online]. Available: </w:t>
+      </w:r>
+      <w:r>
+        <w:rPr>
+          <w:noProof/>
+          <w:sz w:val="18"/>
+          <w:szCs w:val="18"/>
+        </w:rPr>
+        <w:t>https://www.kaggle.com/code/alexia/kerasnlp-starter-notebook-disaster-tweets</w:t>
+      </w:r>
+      <w:r>
+        <w:rPr>
+          <w:noProof/>
+          <w:sz w:val="18"/>
+          <w:szCs w:val="18"/>
+        </w:rPr>
+        <w:t>.</w:t>
       </w:r>
     </w:p>
     <w:sectPr>

</xml_diff>

<commit_message>
m7 update report with baseline findings, performance, and repeatability obeservations
</commit_message>
<xml_diff>
--- a/M7 Programming/Report/COSC-523-M7Project.docx
+++ b/M7 Programming/Report/COSC-523-M7Project.docx
@@ -433,21 +433,31 @@
         </w:rPr>
         <w:t xml:space="preserve"> to improve score beyond the baseline. </w:t>
       </w:r>
-      <w:r>
-        <w:rPr>
-          <w:rFonts w:ascii="TimesNewRomanPSMT" w:hAnsi="TimesNewRomanPSMT"/>
-          <w:sz w:val="18"/>
-          <w:szCs w:val="18"/>
-        </w:rPr>
-        <w:t>…</w:t>
-      </w:r>
-      <w:r>
-        <w:rPr>
-          <w:rFonts w:ascii="TimesNewRomanPSMT" w:hAnsi="TimesNewRomanPSMT"/>
-          <w:sz w:val="18"/>
-          <w:szCs w:val="18"/>
-        </w:rPr>
-        <w:t xml:space="preserve"> is the default implementation </w:t>
+      <w:proofErr w:type="spellStart"/>
+      <w:r>
+        <w:rPr>
+          <w:rFonts w:ascii="TimesNewRomanPSMT" w:hAnsi="TimesNewRomanPSMT"/>
+          <w:sz w:val="18"/>
+          <w:szCs w:val="18"/>
+        </w:rPr>
+        <w:t>DistilBERT</w:t>
+      </w:r>
+      <w:proofErr w:type="spellEnd"/>
+      <w:r>
+        <w:rPr>
+          <w:rFonts w:ascii="TimesNewRomanPSMT" w:hAnsi="TimesNewRomanPSMT"/>
+          <w:sz w:val="18"/>
+          <w:szCs w:val="18"/>
+        </w:rPr>
+        <w:t xml:space="preserve"> </w:t>
+      </w:r>
+      <w:r>
+        <w:rPr>
+          <w:rFonts w:ascii="TimesNewRomanPSMT" w:hAnsi="TimesNewRomanPSMT"/>
+          <w:sz w:val="18"/>
+          <w:szCs w:val="18"/>
+        </w:rPr>
+        <w:t xml:space="preserve">is the default implementation </w:t>
       </w:r>
       <w:r>
         <w:rPr>
@@ -674,7 +684,47 @@
           <w:sz w:val="18"/>
           <w:szCs w:val="18"/>
         </w:rPr>
-        <w:t>Data cleaning and preparation was minimal as the selected features</w:t>
+        <w:t>Data cleaning and preparation was minimal</w:t>
+      </w:r>
+      <w:r>
+        <w:rPr>
+          <w:rFonts w:ascii="TimesNewRomanPSMT" w:hAnsi="TimesNewRomanPSMT"/>
+          <w:sz w:val="18"/>
+          <w:szCs w:val="18"/>
+        </w:rPr>
+        <w:t xml:space="preserve">. </w:t>
+      </w:r>
+      <w:r>
+        <w:rPr>
+          <w:rFonts w:ascii="TimesNewRomanPSMT" w:hAnsi="TimesNewRomanPSMT"/>
+          <w:sz w:val="18"/>
+          <w:szCs w:val="18"/>
+        </w:rPr>
+        <w:t>the selected feature</w:t>
+      </w:r>
+      <w:r>
+        <w:rPr>
+          <w:rFonts w:ascii="TimesNewRomanPSMT" w:hAnsi="TimesNewRomanPSMT"/>
+          <w:sz w:val="18"/>
+          <w:szCs w:val="18"/>
+        </w:rPr>
+        <w:t xml:space="preserve"> is ‘text’.</w:t>
+      </w:r>
+      <w:r>
+        <w:rPr>
+          <w:rFonts w:ascii="TimesNewRomanPSMT" w:hAnsi="TimesNewRomanPSMT"/>
+          <w:sz w:val="18"/>
+          <w:szCs w:val="18"/>
+        </w:rPr>
+        <w:t xml:space="preserve"> Train/test split is 80%/20%. Batch size is 32</w:t>
+      </w:r>
+      <w:r>
+        <w:rPr>
+          <w:rFonts w:ascii="TimesNewRomanPSMT" w:hAnsi="TimesNewRomanPSMT"/>
+          <w:sz w:val="18"/>
+          <w:szCs w:val="18"/>
+        </w:rPr>
+        <w:t>; Epoch quantity is 2.</w:t>
       </w:r>
       <w:r>
         <w:rPr>
@@ -690,22 +740,6 @@
           <w:sz w:val="18"/>
           <w:szCs w:val="18"/>
         </w:rPr>
-        <w:t>…</w:t>
-      </w:r>
-      <w:r>
-        <w:rPr>
-          <w:rFonts w:ascii="TimesNewRomanPSMT" w:hAnsi="TimesNewRomanPSMT"/>
-          <w:sz w:val="18"/>
-          <w:szCs w:val="18"/>
-        </w:rPr>
-        <w:t xml:space="preserve">. </w:t>
-      </w:r>
-      <w:r>
-        <w:rPr>
-          <w:rFonts w:ascii="TimesNewRomanPSMT" w:hAnsi="TimesNewRomanPSMT"/>
-          <w:sz w:val="18"/>
-          <w:szCs w:val="18"/>
-        </w:rPr>
         <w:t xml:space="preserve">Resulting performance when submitted to Kaggle was </w:t>
       </w:r>
       <w:r>
@@ -714,23 +748,15 @@
           <w:sz w:val="18"/>
           <w:szCs w:val="18"/>
         </w:rPr>
-        <w:t>…</w:t>
-      </w:r>
-      <w:r>
-        <w:rPr>
-          <w:rFonts w:ascii="TimesNewRomanPSMT" w:hAnsi="TimesNewRomanPSMT"/>
-          <w:sz w:val="18"/>
-          <w:szCs w:val="18"/>
-        </w:rPr>
-        <w:t>%</w:t>
-      </w:r>
-      <w:r>
-        <w:rPr>
-          <w:rFonts w:ascii="TimesNewRomanPSMT" w:hAnsi="TimesNewRomanPSMT"/>
-          <w:sz w:val="18"/>
-          <w:szCs w:val="18"/>
-        </w:rPr>
-        <w:t xml:space="preserve">. </w:t>
+        <w:t>83.450%.</w:t>
+      </w:r>
+      <w:r>
+        <w:rPr>
+          <w:rFonts w:ascii="TimesNewRomanPSMT" w:hAnsi="TimesNewRomanPSMT"/>
+          <w:sz w:val="18"/>
+          <w:szCs w:val="18"/>
+        </w:rPr>
+        <w:t xml:space="preserve"> </w:t>
       </w:r>
     </w:p>
     <w:p>
@@ -930,7 +956,133 @@
           <w:sz w:val="18"/>
           <w:szCs w:val="18"/>
         </w:rPr>
-        <w:t>…</w:t>
+        <w:t xml:space="preserve">The baseline tutorial </w:t>
+      </w:r>
+      <w:proofErr w:type="spellStart"/>
+      <w:r>
+        <w:rPr>
+          <w:rFonts w:ascii="TimesNewRomanPSMT" w:hAnsi="TimesNewRomanPSMT"/>
+          <w:sz w:val="18"/>
+          <w:szCs w:val="18"/>
+        </w:rPr>
+        <w:t>Jupyter</w:t>
+      </w:r>
+      <w:proofErr w:type="spellEnd"/>
+      <w:r>
+        <w:rPr>
+          <w:rFonts w:ascii="TimesNewRomanPSMT" w:hAnsi="TimesNewRomanPSMT"/>
+          <w:sz w:val="18"/>
+          <w:szCs w:val="18"/>
+        </w:rPr>
+        <w:t xml:space="preserve"> notebook did not appear compatible with the Kaggle runtimes out of the box. </w:t>
+      </w:r>
+      <w:r>
+        <w:rPr>
+          <w:rFonts w:ascii="TimesNewRomanPSMT" w:hAnsi="TimesNewRomanPSMT"/>
+          <w:sz w:val="18"/>
+          <w:szCs w:val="18"/>
+        </w:rPr>
+        <w:t xml:space="preserve">Some adjustments were needed to the tutorial </w:t>
+      </w:r>
+      <w:proofErr w:type="spellStart"/>
+      <w:r>
+        <w:rPr>
+          <w:rFonts w:ascii="TimesNewRomanPSMT" w:hAnsi="TimesNewRomanPSMT"/>
+          <w:sz w:val="18"/>
+          <w:szCs w:val="18"/>
+        </w:rPr>
+        <w:t>Jupyter</w:t>
+      </w:r>
+      <w:proofErr w:type="spellEnd"/>
+      <w:r>
+        <w:rPr>
+          <w:rFonts w:ascii="TimesNewRomanPSMT" w:hAnsi="TimesNewRomanPSMT"/>
+          <w:sz w:val="18"/>
+          <w:szCs w:val="18"/>
+        </w:rPr>
+        <w:t xml:space="preserve"> notebook to allow it to run; these were centered on manual selection of package versions (</w:t>
+      </w:r>
+      <w:proofErr w:type="spellStart"/>
+      <w:r>
+        <w:rPr>
+          <w:rFonts w:ascii="TimesNewRomanPSMT" w:hAnsi="TimesNewRomanPSMT"/>
+          <w:sz w:val="18"/>
+          <w:szCs w:val="18"/>
+        </w:rPr>
+        <w:t>Keras-nlp</w:t>
+      </w:r>
+      <w:proofErr w:type="spellEnd"/>
+      <w:r>
+        <w:rPr>
+          <w:rFonts w:ascii="TimesNewRomanPSMT" w:hAnsi="TimesNewRomanPSMT"/>
+          <w:sz w:val="18"/>
+          <w:szCs w:val="18"/>
+        </w:rPr>
+        <w:t xml:space="preserve">, NumPy) changing an optimizer from TensorFlow versus </w:t>
+      </w:r>
+      <w:proofErr w:type="spellStart"/>
+      <w:r>
+        <w:rPr>
+          <w:rFonts w:ascii="TimesNewRomanPSMT" w:hAnsi="TimesNewRomanPSMT"/>
+          <w:sz w:val="18"/>
+          <w:szCs w:val="18"/>
+        </w:rPr>
+        <w:t>Keras</w:t>
+      </w:r>
+      <w:proofErr w:type="spellEnd"/>
+      <w:r>
+        <w:rPr>
+          <w:rFonts w:ascii="TimesNewRomanPSMT" w:hAnsi="TimesNewRomanPSMT"/>
+          <w:sz w:val="18"/>
+          <w:szCs w:val="18"/>
+        </w:rPr>
+        <w:t>.</w:t>
+      </w:r>
+    </w:p>
+    <w:p>
+      <w:pPr>
+        <w:pStyle w:val="NormalWeb"/>
+        <w:shd w:val="clear" w:color="auto" w:fill="FFFFFF"/>
+        <w:spacing w:before="120" w:beforeAutospacing="0" w:after="120" w:afterAutospacing="0"/>
+        <w:jc w:val="both"/>
+        <w:rPr>
+          <w:rFonts w:ascii="TimesNewRomanPSMT" w:hAnsi="TimesNewRomanPSMT"/>
+          <w:sz w:val="18"/>
+          <w:szCs w:val="18"/>
+        </w:rPr>
+      </w:pPr>
+      <w:r>
+        <w:rPr>
+          <w:rFonts w:ascii="TimesNewRomanPSMT" w:hAnsi="TimesNewRomanPSMT"/>
+          <w:sz w:val="18"/>
+          <w:szCs w:val="18"/>
+        </w:rPr>
+        <w:t xml:space="preserve">Also, there appears to be more variability in results for the same notebook run in similar environments. This could be due to slight differences in package versions or even as significant as differences due to CPU / GPU architecture. </w:t>
+      </w:r>
+      <w:r>
+        <w:rPr>
+          <w:rFonts w:ascii="TimesNewRomanPSMT" w:hAnsi="TimesNewRomanPSMT"/>
+          <w:sz w:val="18"/>
+          <w:szCs w:val="18"/>
+        </w:rPr>
+        <w:t>Differences in overall performance on Kaggle appear to be within 3/100</w:t>
+      </w:r>
+      <w:r>
+        <w:rPr>
+          <w:rFonts w:ascii="TimesNewRomanPSMT" w:hAnsi="TimesNewRomanPSMT"/>
+          <w:sz w:val="18"/>
+          <w:szCs w:val="18"/>
+          <w:vertAlign w:val="superscript"/>
+        </w:rPr>
+        <w:t>th</w:t>
+      </w:r>
+      <w:r>
+        <w:rPr>
+          <w:rFonts w:ascii="TimesNewRomanPSMT" w:hAnsi="TimesNewRomanPSMT"/>
+          <w:sz w:val="18"/>
+          <w:szCs w:val="18"/>
+        </w:rPr>
+        <w:t>’s of a percent.</w:t>
       </w:r>
     </w:p>
     <w:p>
@@ -1160,7 +1312,15 @@
           <w:sz w:val="18"/>
           <w:szCs w:val="18"/>
         </w:rPr>
-        <w:t xml:space="preserve"> models. A consumable data set and a challenge issued in the form of a competition provided an enriching and rewarding experience for the project group.</w:t>
+        <w:t xml:space="preserve"> models. A consumable data set and a challenge issued in the form of a </w:t>
+      </w:r>
+      <w:r>
+        <w:rPr>
+          <w:rFonts w:ascii="TimesNewRomanPSMT" w:hAnsi="TimesNewRomanPSMT"/>
+          <w:sz w:val="18"/>
+          <w:szCs w:val="18"/>
+        </w:rPr>
+        <w:t>competition provided an enriching and rewarding experience for the project group.</w:t>
       </w:r>
     </w:p>
     <w:p>
@@ -1953,6 +2113,7 @@
   <w:style w:type="character" w:default="1" w:styleId="DefaultParagraphFont">
     <w:name w:val="Default Paragraph Font"/>
     <w:uiPriority w:val="1"/>
+    <w:semiHidden/>
     <w:unhideWhenUsed/>
   </w:style>
   <w:style w:type="table" w:default="1" w:styleId="TableNormal">

</xml_diff>

<commit_message>
m7 update report with seq len experiment results
</commit_message>
<xml_diff>
--- a/M7 Programming/Report/COSC-523-M7Project.docx
+++ b/M7 Programming/Report/COSC-523-M7Project.docx
@@ -71,25 +71,7 @@
           <w:sz w:val="22"/>
           <w:szCs w:val="22"/>
         </w:rPr>
-        <w:t xml:space="preserve">Johnathan Wang, Nicholas Charles </w:t>
-      </w:r>
-      <w:proofErr w:type="spellStart"/>
-      <w:r>
-        <w:rPr>
-          <w:rFonts w:ascii="TimesNewRomanPSMT" w:hAnsi="TimesNewRomanPSMT"/>
-          <w:sz w:val="22"/>
-          <w:szCs w:val="22"/>
-        </w:rPr>
-        <w:t>Vitellaro</w:t>
-      </w:r>
-      <w:proofErr w:type="spellEnd"/>
-      <w:r>
-        <w:rPr>
-          <w:rFonts w:ascii="TimesNewRomanPSMT" w:hAnsi="TimesNewRomanPSMT"/>
-          <w:sz w:val="22"/>
-          <w:szCs w:val="22"/>
-        </w:rPr>
-        <w:t xml:space="preserve">, Makenna Shae Owens, and Marc Mahanna </w:t>
+        <w:t xml:space="preserve">Johnathan Wang, Nicholas Charles Vitellaro, Makenna Shae Owens, and Marc Mahanna </w:t>
       </w:r>
       <w:r>
         <w:rPr>
@@ -433,23 +415,13 @@
         </w:rPr>
         <w:t xml:space="preserve"> to improve score beyond the baseline. </w:t>
       </w:r>
-      <w:proofErr w:type="spellStart"/>
-      <w:r>
-        <w:rPr>
-          <w:rFonts w:ascii="TimesNewRomanPSMT" w:hAnsi="TimesNewRomanPSMT"/>
-          <w:sz w:val="18"/>
-          <w:szCs w:val="18"/>
-        </w:rPr>
-        <w:t>DistilBERT</w:t>
-      </w:r>
-      <w:proofErr w:type="spellEnd"/>
-      <w:r>
-        <w:rPr>
-          <w:rFonts w:ascii="TimesNewRomanPSMT" w:hAnsi="TimesNewRomanPSMT"/>
-          <w:sz w:val="18"/>
-          <w:szCs w:val="18"/>
-        </w:rPr>
-        <w:t xml:space="preserve"> </w:t>
+      <w:r>
+        <w:rPr>
+          <w:rFonts w:ascii="TimesNewRomanPSMT" w:hAnsi="TimesNewRomanPSMT"/>
+          <w:sz w:val="18"/>
+          <w:szCs w:val="18"/>
+        </w:rPr>
+        <w:t xml:space="preserve">DistilBERT </w:t>
       </w:r>
       <w:r>
         <w:rPr>
@@ -849,6 +821,22 @@
           <w:sz w:val="18"/>
           <w:szCs w:val="18"/>
         </w:rPr>
+        <w:t xml:space="preserve">Sequence length outside of 160 characters slightly reduced performance versus baseline (+/- </w:t>
+      </w:r>
+      <w:r>
+        <w:rPr>
+          <w:rFonts w:ascii="TimesNewRomanPSMT" w:hAnsi="TimesNewRomanPSMT"/>
+          <w:sz w:val="18"/>
+          <w:szCs w:val="18"/>
+        </w:rPr>
+        <w:t xml:space="preserve">0.2%). </w:t>
+      </w:r>
+      <w:r>
+        <w:rPr>
+          <w:rFonts w:ascii="TimesNewRomanPSMT" w:hAnsi="TimesNewRomanPSMT"/>
+          <w:sz w:val="18"/>
+          <w:szCs w:val="18"/>
+        </w:rPr>
         <w:t xml:space="preserve">Resulting performance when submitted to Kaggle was </w:t>
       </w:r>
       <w:r>
@@ -956,87 +944,15 @@
           <w:sz w:val="18"/>
           <w:szCs w:val="18"/>
         </w:rPr>
-        <w:t xml:space="preserve">The baseline tutorial </w:t>
-      </w:r>
-      <w:proofErr w:type="spellStart"/>
-      <w:r>
-        <w:rPr>
-          <w:rFonts w:ascii="TimesNewRomanPSMT" w:hAnsi="TimesNewRomanPSMT"/>
-          <w:sz w:val="18"/>
-          <w:szCs w:val="18"/>
-        </w:rPr>
-        <w:t>Jupyter</w:t>
-      </w:r>
-      <w:proofErr w:type="spellEnd"/>
-      <w:r>
-        <w:rPr>
-          <w:rFonts w:ascii="TimesNewRomanPSMT" w:hAnsi="TimesNewRomanPSMT"/>
-          <w:sz w:val="18"/>
-          <w:szCs w:val="18"/>
-        </w:rPr>
-        <w:t xml:space="preserve"> notebook did not appear compatible with the Kaggle runtimes out of the box. </w:t>
-      </w:r>
-      <w:r>
-        <w:rPr>
-          <w:rFonts w:ascii="TimesNewRomanPSMT" w:hAnsi="TimesNewRomanPSMT"/>
-          <w:sz w:val="18"/>
-          <w:szCs w:val="18"/>
-        </w:rPr>
-        <w:t xml:space="preserve">Some adjustments were needed to the tutorial </w:t>
-      </w:r>
-      <w:proofErr w:type="spellStart"/>
-      <w:r>
-        <w:rPr>
-          <w:rFonts w:ascii="TimesNewRomanPSMT" w:hAnsi="TimesNewRomanPSMT"/>
-          <w:sz w:val="18"/>
-          <w:szCs w:val="18"/>
-        </w:rPr>
-        <w:t>Jupyter</w:t>
-      </w:r>
-      <w:proofErr w:type="spellEnd"/>
-      <w:r>
-        <w:rPr>
-          <w:rFonts w:ascii="TimesNewRomanPSMT" w:hAnsi="TimesNewRomanPSMT"/>
-          <w:sz w:val="18"/>
-          <w:szCs w:val="18"/>
-        </w:rPr>
-        <w:t xml:space="preserve"> notebook to allow it to run; these were centered on manual selection of package versions (</w:t>
-      </w:r>
-      <w:proofErr w:type="spellStart"/>
-      <w:r>
-        <w:rPr>
-          <w:rFonts w:ascii="TimesNewRomanPSMT" w:hAnsi="TimesNewRomanPSMT"/>
-          <w:sz w:val="18"/>
-          <w:szCs w:val="18"/>
-        </w:rPr>
-        <w:t>Keras-nlp</w:t>
-      </w:r>
-      <w:proofErr w:type="spellEnd"/>
-      <w:r>
-        <w:rPr>
-          <w:rFonts w:ascii="TimesNewRomanPSMT" w:hAnsi="TimesNewRomanPSMT"/>
-          <w:sz w:val="18"/>
-          <w:szCs w:val="18"/>
-        </w:rPr>
-        <w:t xml:space="preserve">, NumPy) changing an optimizer from TensorFlow versus </w:t>
-      </w:r>
-      <w:proofErr w:type="spellStart"/>
-      <w:r>
-        <w:rPr>
-          <w:rFonts w:ascii="TimesNewRomanPSMT" w:hAnsi="TimesNewRomanPSMT"/>
-          <w:sz w:val="18"/>
-          <w:szCs w:val="18"/>
-        </w:rPr>
-        <w:t>Keras</w:t>
-      </w:r>
-      <w:proofErr w:type="spellEnd"/>
-      <w:r>
-        <w:rPr>
-          <w:rFonts w:ascii="TimesNewRomanPSMT" w:hAnsi="TimesNewRomanPSMT"/>
-          <w:sz w:val="18"/>
-          <w:szCs w:val="18"/>
-        </w:rPr>
-        <w:t>.</w:t>
+        <w:t xml:space="preserve">The baseline tutorial Jupyter notebook did not appear compatible with the Kaggle runtimes out of the box. </w:t>
+      </w:r>
+      <w:r>
+        <w:rPr>
+          <w:rFonts w:ascii="TimesNewRomanPSMT" w:hAnsi="TimesNewRomanPSMT"/>
+          <w:sz w:val="18"/>
+          <w:szCs w:val="18"/>
+        </w:rPr>
+        <w:t>Some adjustments were needed to the tutorial Jupyter notebook to allow it to run; these were centered on manual selection of package versions (Keras-nlp, NumPy) changing an optimizer from TensorFlow versus Keras.</w:t>
       </w:r>
     </w:p>
     <w:p>
@@ -1158,7 +1074,6 @@
           <w:szCs w:val="18"/>
         </w:rPr>
       </w:pPr>
-      <w:proofErr w:type="gramStart"/>
       <w:r>
         <w:rPr>
           <w:rFonts w:ascii="TimesNewRomanPSMT" w:hAnsi="TimesNewRomanPSMT"/>
@@ -1173,16 +1088,7 @@
           <w:sz w:val="18"/>
           <w:szCs w:val="18"/>
         </w:rPr>
-        <w:t>the</w:t>
-      </w:r>
-      <w:proofErr w:type="gramEnd"/>
-      <w:r>
-        <w:rPr>
-          <w:rFonts w:ascii="TimesNewRomanPSMT" w:hAnsi="TimesNewRomanPSMT"/>
-          <w:sz w:val="18"/>
-          <w:szCs w:val="18"/>
-        </w:rPr>
-        <w:t xml:space="preserve"> team </w:t>
+        <w:t xml:space="preserve">the team </w:t>
       </w:r>
       <w:r>
         <w:rPr>

</xml_diff>

<commit_message>
m7 report update with batch size experiments
</commit_message>
<xml_diff>
--- a/M7 Programming/Report/COSC-523-M7Project.docx
+++ b/M7 Programming/Report/COSC-523-M7Project.docx
@@ -71,7 +71,25 @@
           <w:sz w:val="22"/>
           <w:szCs w:val="22"/>
         </w:rPr>
-        <w:t xml:space="preserve">Johnathan Wang, Nicholas Charles Vitellaro, Makenna Shae Owens, and Marc Mahanna </w:t>
+        <w:t xml:space="preserve">Johnathan Wang, Nicholas Charles </w:t>
+      </w:r>
+      <w:proofErr w:type="spellStart"/>
+      <w:r>
+        <w:rPr>
+          <w:rFonts w:ascii="TimesNewRomanPSMT" w:hAnsi="TimesNewRomanPSMT"/>
+          <w:sz w:val="22"/>
+          <w:szCs w:val="22"/>
+        </w:rPr>
+        <w:t>Vitellaro</w:t>
+      </w:r>
+      <w:proofErr w:type="spellEnd"/>
+      <w:r>
+        <w:rPr>
+          <w:rFonts w:ascii="TimesNewRomanPSMT" w:hAnsi="TimesNewRomanPSMT"/>
+          <w:sz w:val="22"/>
+          <w:szCs w:val="22"/>
+        </w:rPr>
+        <w:t xml:space="preserve">, Makenna Shae Owens, and Marc Mahanna </w:t>
       </w:r>
       <w:r>
         <w:rPr>
@@ -415,13 +433,23 @@
         </w:rPr>
         <w:t xml:space="preserve"> to improve score beyond the baseline. </w:t>
       </w:r>
-      <w:r>
-        <w:rPr>
-          <w:rFonts w:ascii="TimesNewRomanPSMT" w:hAnsi="TimesNewRomanPSMT"/>
-          <w:sz w:val="18"/>
-          <w:szCs w:val="18"/>
-        </w:rPr>
-        <w:t xml:space="preserve">DistilBERT </w:t>
+      <w:proofErr w:type="spellStart"/>
+      <w:r>
+        <w:rPr>
+          <w:rFonts w:ascii="TimesNewRomanPSMT" w:hAnsi="TimesNewRomanPSMT"/>
+          <w:sz w:val="18"/>
+          <w:szCs w:val="18"/>
+        </w:rPr>
+        <w:t>DistilBERT</w:t>
+      </w:r>
+      <w:proofErr w:type="spellEnd"/>
+      <w:r>
+        <w:rPr>
+          <w:rFonts w:ascii="TimesNewRomanPSMT" w:hAnsi="TimesNewRomanPSMT"/>
+          <w:sz w:val="18"/>
+          <w:szCs w:val="18"/>
+        </w:rPr>
+        <w:t xml:space="preserve"> </w:t>
       </w:r>
       <w:r>
         <w:rPr>
@@ -837,6 +865,14 @@
           <w:sz w:val="18"/>
           <w:szCs w:val="18"/>
         </w:rPr>
+        <w:t xml:space="preserve">Increasing batch size resulted in slightly reduced performance as well. </w:t>
+      </w:r>
+      <w:r>
+        <w:rPr>
+          <w:rFonts w:ascii="TimesNewRomanPSMT" w:hAnsi="TimesNewRomanPSMT"/>
+          <w:sz w:val="18"/>
+          <w:szCs w:val="18"/>
+        </w:rPr>
         <w:t xml:space="preserve">Resulting performance when submitted to Kaggle was </w:t>
       </w:r>
       <w:r>
@@ -944,15 +980,87 @@
           <w:sz w:val="18"/>
           <w:szCs w:val="18"/>
         </w:rPr>
-        <w:t xml:space="preserve">The baseline tutorial Jupyter notebook did not appear compatible with the Kaggle runtimes out of the box. </w:t>
-      </w:r>
-      <w:r>
-        <w:rPr>
-          <w:rFonts w:ascii="TimesNewRomanPSMT" w:hAnsi="TimesNewRomanPSMT"/>
-          <w:sz w:val="18"/>
-          <w:szCs w:val="18"/>
-        </w:rPr>
-        <w:t>Some adjustments were needed to the tutorial Jupyter notebook to allow it to run; these were centered on manual selection of package versions (Keras-nlp, NumPy) changing an optimizer from TensorFlow versus Keras.</w:t>
+        <w:t xml:space="preserve">The baseline tutorial </w:t>
+      </w:r>
+      <w:proofErr w:type="spellStart"/>
+      <w:r>
+        <w:rPr>
+          <w:rFonts w:ascii="TimesNewRomanPSMT" w:hAnsi="TimesNewRomanPSMT"/>
+          <w:sz w:val="18"/>
+          <w:szCs w:val="18"/>
+        </w:rPr>
+        <w:t>Jupyter</w:t>
+      </w:r>
+      <w:proofErr w:type="spellEnd"/>
+      <w:r>
+        <w:rPr>
+          <w:rFonts w:ascii="TimesNewRomanPSMT" w:hAnsi="TimesNewRomanPSMT"/>
+          <w:sz w:val="18"/>
+          <w:szCs w:val="18"/>
+        </w:rPr>
+        <w:t xml:space="preserve"> notebook did not appear compatible with the Kaggle runtimes out of the box. </w:t>
+      </w:r>
+      <w:r>
+        <w:rPr>
+          <w:rFonts w:ascii="TimesNewRomanPSMT" w:hAnsi="TimesNewRomanPSMT"/>
+          <w:sz w:val="18"/>
+          <w:szCs w:val="18"/>
+        </w:rPr>
+        <w:t xml:space="preserve">Some adjustments were needed to the tutorial </w:t>
+      </w:r>
+      <w:proofErr w:type="spellStart"/>
+      <w:r>
+        <w:rPr>
+          <w:rFonts w:ascii="TimesNewRomanPSMT" w:hAnsi="TimesNewRomanPSMT"/>
+          <w:sz w:val="18"/>
+          <w:szCs w:val="18"/>
+        </w:rPr>
+        <w:t>Jupyter</w:t>
+      </w:r>
+      <w:proofErr w:type="spellEnd"/>
+      <w:r>
+        <w:rPr>
+          <w:rFonts w:ascii="TimesNewRomanPSMT" w:hAnsi="TimesNewRomanPSMT"/>
+          <w:sz w:val="18"/>
+          <w:szCs w:val="18"/>
+        </w:rPr>
+        <w:t xml:space="preserve"> notebook to allow it to run; these were centered on manual selection of package versions (</w:t>
+      </w:r>
+      <w:proofErr w:type="spellStart"/>
+      <w:r>
+        <w:rPr>
+          <w:rFonts w:ascii="TimesNewRomanPSMT" w:hAnsi="TimesNewRomanPSMT"/>
+          <w:sz w:val="18"/>
+          <w:szCs w:val="18"/>
+        </w:rPr>
+        <w:t>Keras-nlp</w:t>
+      </w:r>
+      <w:proofErr w:type="spellEnd"/>
+      <w:r>
+        <w:rPr>
+          <w:rFonts w:ascii="TimesNewRomanPSMT" w:hAnsi="TimesNewRomanPSMT"/>
+          <w:sz w:val="18"/>
+          <w:szCs w:val="18"/>
+        </w:rPr>
+        <w:t xml:space="preserve">, NumPy) changing an optimizer from TensorFlow versus </w:t>
+      </w:r>
+      <w:proofErr w:type="spellStart"/>
+      <w:r>
+        <w:rPr>
+          <w:rFonts w:ascii="TimesNewRomanPSMT" w:hAnsi="TimesNewRomanPSMT"/>
+          <w:sz w:val="18"/>
+          <w:szCs w:val="18"/>
+        </w:rPr>
+        <w:t>Keras</w:t>
+      </w:r>
+      <w:proofErr w:type="spellEnd"/>
+      <w:r>
+        <w:rPr>
+          <w:rFonts w:ascii="TimesNewRomanPSMT" w:hAnsi="TimesNewRomanPSMT"/>
+          <w:sz w:val="18"/>
+          <w:szCs w:val="18"/>
+        </w:rPr>
+        <w:t>.</w:t>
       </w:r>
     </w:p>
     <w:p>
@@ -1074,6 +1182,7 @@
           <w:szCs w:val="18"/>
         </w:rPr>
       </w:pPr>
+      <w:proofErr w:type="gramStart"/>
       <w:r>
         <w:rPr>
           <w:rFonts w:ascii="TimesNewRomanPSMT" w:hAnsi="TimesNewRomanPSMT"/>
@@ -1088,7 +1197,16 @@
           <w:sz w:val="18"/>
           <w:szCs w:val="18"/>
         </w:rPr>
-        <w:t xml:space="preserve">the team </w:t>
+        <w:t>the</w:t>
+      </w:r>
+      <w:proofErr w:type="gramEnd"/>
+      <w:r>
+        <w:rPr>
+          <w:rFonts w:ascii="TimesNewRomanPSMT" w:hAnsi="TimesNewRomanPSMT"/>
+          <w:sz w:val="18"/>
+          <w:szCs w:val="18"/>
+        </w:rPr>
+        <w:t xml:space="preserve"> team </w:t>
       </w:r>
       <w:r>
         <w:rPr>
@@ -1218,15 +1336,15 @@
           <w:sz w:val="18"/>
           <w:szCs w:val="18"/>
         </w:rPr>
-        <w:t xml:space="preserve"> models. A consumable data set and a challenge issued in the form of a </w:t>
-      </w:r>
-      <w:r>
-        <w:rPr>
-          <w:rFonts w:ascii="TimesNewRomanPSMT" w:hAnsi="TimesNewRomanPSMT"/>
-          <w:sz w:val="18"/>
-          <w:szCs w:val="18"/>
-        </w:rPr>
-        <w:t>competition provided an enriching and rewarding experience for the project group.</w:t>
+        <w:t xml:space="preserve"> models. </w:t>
+      </w:r>
+      <w:r>
+        <w:rPr>
+          <w:rFonts w:ascii="TimesNewRomanPSMT" w:hAnsi="TimesNewRomanPSMT"/>
+          <w:sz w:val="18"/>
+          <w:szCs w:val="18"/>
+        </w:rPr>
+        <w:t>A consumable data set and a challenge issued in the form of a competition provided an enriching and rewarding experience for the project group.</w:t>
       </w:r>
     </w:p>
     <w:p>

</xml_diff>

<commit_message>
m7 report add epochs findings
</commit_message>
<xml_diff>
--- a/M7 Programming/Report/COSC-523-M7Project.docx
+++ b/M7 Programming/Report/COSC-523-M7Project.docx
@@ -873,6 +873,14 @@
           <w:sz w:val="18"/>
           <w:szCs w:val="18"/>
         </w:rPr>
+        <w:t xml:space="preserve">Increasing quantity of epochs also resulted in a slight drop in performance versus baseline (0.4%). </w:t>
+      </w:r>
+      <w:r>
+        <w:rPr>
+          <w:rFonts w:ascii="TimesNewRomanPSMT" w:hAnsi="TimesNewRomanPSMT"/>
+          <w:sz w:val="18"/>
+          <w:szCs w:val="18"/>
+        </w:rPr>
         <w:t xml:space="preserve">Resulting performance when submitted to Kaggle was </w:t>
       </w:r>
       <w:r>
@@ -998,15 +1006,7 @@
           <w:sz w:val="18"/>
           <w:szCs w:val="18"/>
         </w:rPr>
-        <w:t xml:space="preserve"> notebook did not appear compatible with the Kaggle runtimes out of the box. </w:t>
-      </w:r>
-      <w:r>
-        <w:rPr>
-          <w:rFonts w:ascii="TimesNewRomanPSMT" w:hAnsi="TimesNewRomanPSMT"/>
-          <w:sz w:val="18"/>
-          <w:szCs w:val="18"/>
-        </w:rPr>
-        <w:t xml:space="preserve">Some adjustments were needed to the tutorial </w:t>
+        <w:t xml:space="preserve"> notebook did not appear compatible with the Kaggle runtimes out of the box. Some adjustments were needed to the tutorial </w:t>
       </w:r>
       <w:proofErr w:type="spellStart"/>
       <w:r>
@@ -1336,15 +1336,7 @@
           <w:sz w:val="18"/>
           <w:szCs w:val="18"/>
         </w:rPr>
-        <w:t xml:space="preserve"> models. </w:t>
-      </w:r>
-      <w:r>
-        <w:rPr>
-          <w:rFonts w:ascii="TimesNewRomanPSMT" w:hAnsi="TimesNewRomanPSMT"/>
-          <w:sz w:val="18"/>
-          <w:szCs w:val="18"/>
-        </w:rPr>
-        <w:t>A consumable data set and a challenge issued in the form of a competition provided an enriching and rewarding experience for the project group.</w:t>
+        <w:t xml:space="preserve"> models. A consumable data set and a challenge issued in the form of a competition provided an enriching and rewarding experience for the project group.</w:t>
       </w:r>
     </w:p>
     <w:p>

</xml_diff>

<commit_message>
m7 report add optimizer size findings
</commit_message>
<xml_diff>
--- a/M7 Programming/Report/COSC-523-M7Project.docx
+++ b/M7 Programming/Report/COSC-523-M7Project.docx
@@ -874,6 +874,14 @@
           <w:szCs w:val="18"/>
         </w:rPr>
         <w:t xml:space="preserve">Increasing quantity of epochs also resulted in a slight drop in performance versus baseline (0.4%). </w:t>
+      </w:r>
+      <w:r>
+        <w:rPr>
+          <w:rFonts w:ascii="TimesNewRomanPSMT" w:hAnsi="TimesNewRomanPSMT"/>
+          <w:sz w:val="18"/>
+          <w:szCs w:val="18"/>
+        </w:rPr>
+        <w:t xml:space="preserve">Exploration of the optimizer size resulted in a large shift in reduced performance (20-26% lower). </w:t>
       </w:r>
       <w:r>
         <w:rPr>

</xml_diff>

<commit_message>
m7 report add to writeup
</commit_message>
<xml_diff>
--- a/M7 Programming/Report/COSC-523-M7Project.docx
+++ b/M7 Programming/Report/COSC-523-M7Project.docx
@@ -951,31 +951,23 @@
           <w:sz w:val="18"/>
           <w:szCs w:val="18"/>
         </w:rPr>
-        <w:t xml:space="preserve">The project group members are familiar with machine learning concepts and have prior experience with </w:t>
-      </w:r>
-      <w:r>
-        <w:rPr>
-          <w:rFonts w:ascii="TimesNewRomanPSMT" w:hAnsi="TimesNewRomanPSMT"/>
-          <w:sz w:val="18"/>
-          <w:szCs w:val="18"/>
-        </w:rPr>
-        <w:t>…</w:t>
-      </w:r>
-      <w:r>
-        <w:rPr>
-          <w:rFonts w:ascii="TimesNewRomanPSMT" w:hAnsi="TimesNewRomanPSMT"/>
-          <w:sz w:val="18"/>
-          <w:szCs w:val="18"/>
-        </w:rPr>
-        <w:t>. Use of standard practices of data exploration, cleaning, and normalization were employed</w:t>
-      </w:r>
-      <w:r>
-        <w:rPr>
-          <w:rFonts w:ascii="TimesNewRomanPSMT" w:hAnsi="TimesNewRomanPSMT"/>
-          <w:sz w:val="18"/>
-          <w:szCs w:val="18"/>
-        </w:rPr>
-        <w:t xml:space="preserve"> making exploration of model performance achievable. </w:t>
+        <w:t xml:space="preserve">The project group members are familiar with machine learning concepts and have prior experience </w:t>
+      </w:r>
+      <w:r>
+        <w:rPr>
+          <w:rFonts w:ascii="TimesNewRomanPSMT" w:hAnsi="TimesNewRomanPSMT"/>
+          <w:sz w:val="18"/>
+          <w:szCs w:val="18"/>
+        </w:rPr>
+        <w:t>through coursework with natural language processing. This project employed pretrained models within which it was challenging to affect a positive performance improvement.</w:t>
+      </w:r>
+      <w:r>
+        <w:rPr>
+          <w:rFonts w:ascii="TimesNewRomanPSMT" w:hAnsi="TimesNewRomanPSMT"/>
+          <w:sz w:val="18"/>
+          <w:szCs w:val="18"/>
+        </w:rPr>
+        <w:t xml:space="preserve"> Exploration of the model parameters did not reveal obvious combinations as the baseline had settled at the peak possible performance given baseline configuration.</w:t>
       </w:r>
     </w:p>
     <w:p>
@@ -1070,6 +1062,14 @@
         </w:rPr>
         <w:t>.</w:t>
       </w:r>
+      <w:r>
+        <w:rPr>
+          <w:rFonts w:ascii="TimesNewRomanPSMT" w:hAnsi="TimesNewRomanPSMT"/>
+          <w:sz w:val="18"/>
+          <w:szCs w:val="18"/>
+        </w:rPr>
+        <w:t xml:space="preserve"> These modifications allowed the baseline notebook to execute.</w:t>
+      </w:r>
     </w:p>
     <w:p>
       <w:pPr>
@@ -1115,6 +1115,32 @@
           <w:szCs w:val="18"/>
         </w:rPr>
         <w:t>’s of a percent.</w:t>
+      </w:r>
+      <w:r>
+        <w:rPr>
+          <w:rFonts w:ascii="TimesNewRomanPSMT" w:hAnsi="TimesNewRomanPSMT"/>
+          <w:sz w:val="18"/>
+          <w:szCs w:val="18"/>
+        </w:rPr>
+        <w:t xml:space="preserve"> Note that </w:t>
+      </w:r>
+      <w:proofErr w:type="spellStart"/>
+      <w:r>
+        <w:rPr>
+          <w:rFonts w:ascii="TimesNewRomanPSMT" w:hAnsi="TimesNewRomanPSMT"/>
+          <w:sz w:val="18"/>
+          <w:szCs w:val="18"/>
+        </w:rPr>
+        <w:t>random_state</w:t>
+      </w:r>
+      <w:proofErr w:type="spellEnd"/>
+      <w:r>
+        <w:rPr>
+          <w:rFonts w:ascii="TimesNewRomanPSMT" w:hAnsi="TimesNewRomanPSMT"/>
+          <w:sz w:val="18"/>
+          <w:szCs w:val="18"/>
+        </w:rPr>
+        <w:t xml:space="preserve"> was set.</w:t>
       </w:r>
     </w:p>
     <w:p>

</xml_diff>

<commit_message>
m7 report update design choices and implementation, challenges and obstacles
</commit_message>
<xml_diff>
--- a/M7 Programming/Report/COSC-523-M7Project.docx
+++ b/M7 Programming/Report/COSC-523-M7Project.docx
@@ -561,29 +561,55 @@
         </w:rPr>
         <w:t xml:space="preserve"> </w:t>
       </w:r>
-      <w:r>
-        <w:rPr>
-          <w:rFonts w:ascii="TimesNewRomanPSMT" w:hAnsi="TimesNewRomanPSMT"/>
-          <w:sz w:val="18"/>
-          <w:szCs w:val="18"/>
-        </w:rPr>
-        <w:t>…</w:t>
-      </w:r>
-      <w:r>
-        <w:rPr>
-          <w:rFonts w:ascii="TimesNewRomanPSMT" w:hAnsi="TimesNewRomanPSMT"/>
-          <w:sz w:val="18"/>
-          <w:szCs w:val="18"/>
-        </w:rPr>
-        <w:t xml:space="preserve"> is</w:t>
-      </w:r>
-      <w:r>
-        <w:rPr>
-          <w:rFonts w:ascii="TimesNewRomanPSMT" w:hAnsi="TimesNewRomanPSMT"/>
-          <w:sz w:val="18"/>
-          <w:szCs w:val="18"/>
-        </w:rPr>
-        <w:t xml:space="preserve"> improved mod</w:t>
+      <w:proofErr w:type="spellStart"/>
+      <w:r>
+        <w:rPr>
+          <w:rFonts w:ascii="TimesNewRomanPSMT" w:hAnsi="TimesNewRomanPSMT"/>
+          <w:sz w:val="18"/>
+          <w:szCs w:val="18"/>
+        </w:rPr>
+        <w:t>DistilBERT</w:t>
+      </w:r>
+      <w:proofErr w:type="spellEnd"/>
+      <w:r>
+        <w:rPr>
+          <w:rFonts w:ascii="TimesNewRomanPSMT" w:hAnsi="TimesNewRomanPSMT"/>
+          <w:sz w:val="18"/>
+          <w:szCs w:val="18"/>
+        </w:rPr>
+        <w:t xml:space="preserve"> </w:t>
+      </w:r>
+      <w:r>
+        <w:rPr>
+          <w:rFonts w:ascii="TimesNewRomanPSMT" w:hAnsi="TimesNewRomanPSMT"/>
+          <w:sz w:val="18"/>
+          <w:szCs w:val="18"/>
+        </w:rPr>
+        <w:t>is</w:t>
+      </w:r>
+      <w:r>
+        <w:rPr>
+          <w:rFonts w:ascii="TimesNewRomanPSMT" w:hAnsi="TimesNewRomanPSMT"/>
+          <w:sz w:val="18"/>
+          <w:szCs w:val="18"/>
+        </w:rPr>
+        <w:t xml:space="preserve"> </w:t>
+      </w:r>
+      <w:r>
+        <w:rPr>
+          <w:rFonts w:ascii="TimesNewRomanPSMT" w:hAnsi="TimesNewRomanPSMT"/>
+          <w:sz w:val="18"/>
+          <w:szCs w:val="18"/>
+        </w:rPr>
+        <w:t xml:space="preserve">the </w:t>
+      </w:r>
+      <w:r>
+        <w:rPr>
+          <w:rFonts w:ascii="TimesNewRomanPSMT" w:hAnsi="TimesNewRomanPSMT"/>
+          <w:sz w:val="18"/>
+          <w:szCs w:val="18"/>
+        </w:rPr>
+        <w:t>improved mod</w:t>
       </w:r>
       <w:r>
         <w:rPr>
@@ -825,23 +851,25 @@
           <w:sz w:val="18"/>
           <w:szCs w:val="18"/>
         </w:rPr>
-        <w:t xml:space="preserve">The improved model uses features that </w:t>
-      </w:r>
-      <w:r>
-        <w:rPr>
-          <w:rFonts w:ascii="TimesNewRomanPSMT" w:hAnsi="TimesNewRomanPSMT"/>
-          <w:sz w:val="18"/>
-          <w:szCs w:val="18"/>
-        </w:rPr>
-        <w:t>…</w:t>
-      </w:r>
-      <w:r>
-        <w:rPr>
-          <w:rFonts w:ascii="TimesNewRomanPSMT" w:hAnsi="TimesNewRomanPSMT"/>
-          <w:sz w:val="18"/>
-          <w:szCs w:val="18"/>
-        </w:rPr>
-        <w:t xml:space="preserve">. </w:t>
+        <w:t xml:space="preserve">The first set of team experimentation performed centered around </w:t>
+      </w:r>
+      <w:proofErr w:type="spellStart"/>
+      <w:r>
+        <w:rPr>
+          <w:rFonts w:ascii="TimesNewRomanPSMT" w:hAnsi="TimesNewRomanPSMT"/>
+          <w:sz w:val="18"/>
+          <w:szCs w:val="18"/>
+        </w:rPr>
+        <w:t>DistilBERT</w:t>
+      </w:r>
+      <w:proofErr w:type="spellEnd"/>
+      <w:r>
+        <w:rPr>
+          <w:rFonts w:ascii="TimesNewRomanPSMT" w:hAnsi="TimesNewRomanPSMT"/>
+          <w:sz w:val="18"/>
+          <w:szCs w:val="18"/>
+        </w:rPr>
+        <w:t xml:space="preserve"> preprocessor and model hyperparameters. </w:t>
       </w:r>
       <w:r>
         <w:rPr>
@@ -889,23 +917,159 @@
           <w:sz w:val="18"/>
           <w:szCs w:val="18"/>
         </w:rPr>
-        <w:t xml:space="preserve">Resulting performance when submitted to Kaggle was </w:t>
-      </w:r>
-      <w:r>
-        <w:rPr>
-          <w:rFonts w:ascii="TimesNewRomanPSMT" w:hAnsi="TimesNewRomanPSMT"/>
-          <w:sz w:val="18"/>
-          <w:szCs w:val="18"/>
-        </w:rPr>
-        <w:t>…</w:t>
-      </w:r>
-      <w:r>
-        <w:rPr>
-          <w:rFonts w:ascii="TimesNewRomanPSMT" w:hAnsi="TimesNewRomanPSMT"/>
-          <w:sz w:val="18"/>
-          <w:szCs w:val="18"/>
-        </w:rPr>
-        <w:t>%.</w:t>
+        <w:t xml:space="preserve">The second set of team experimentation centered around training dataset feature modifications. </w:t>
+      </w:r>
+      <w:proofErr w:type="spellStart"/>
+      <w:r>
+        <w:rPr>
+          <w:rFonts w:ascii="TimesNewRomanPSMT" w:hAnsi="TimesNewRomanPSMT"/>
+          <w:sz w:val="18"/>
+          <w:szCs w:val="18"/>
+        </w:rPr>
+        <w:t>DistilBERT</w:t>
+      </w:r>
+      <w:proofErr w:type="spellEnd"/>
+      <w:r>
+        <w:rPr>
+          <w:rFonts w:ascii="TimesNewRomanPSMT" w:hAnsi="TimesNewRomanPSMT"/>
+          <w:sz w:val="18"/>
+          <w:szCs w:val="18"/>
+        </w:rPr>
+        <w:t xml:space="preserve"> model and preprocessor perform roles of traditional NLP processes such as Part of Speech tagging, Tokenizer, </w:t>
+      </w:r>
+      <w:proofErr w:type="spellStart"/>
+      <w:r>
+        <w:rPr>
+          <w:rFonts w:ascii="TimesNewRomanPSMT" w:hAnsi="TimesNewRomanPSMT"/>
+          <w:sz w:val="18"/>
+          <w:szCs w:val="18"/>
+        </w:rPr>
+        <w:t>etc</w:t>
+      </w:r>
+      <w:proofErr w:type="spellEnd"/>
+      <w:r>
+        <w:rPr>
+          <w:rFonts w:ascii="TimesNewRomanPSMT" w:hAnsi="TimesNewRomanPSMT"/>
+          <w:sz w:val="18"/>
+          <w:szCs w:val="18"/>
+        </w:rPr>
+        <w:t xml:space="preserve">… The team experimented with adding aggressive Stop Word Removal sourced from a team member’s COSC-524 Regex project [3]. This was added prior to preprocessor and model fit and resulted in a 2% drop in performance versus baseline. Combined with an increase of epoch count to 3 epochs resulted in an additional 0.2% performance increase vs 2 epochs. </w:t>
+      </w:r>
+      <w:r>
+        <w:rPr>
+          <w:rFonts w:ascii="TimesNewRomanPSMT" w:hAnsi="TimesNewRomanPSMT"/>
+          <w:sz w:val="18"/>
+          <w:szCs w:val="18"/>
+        </w:rPr>
+        <w:t xml:space="preserve">The third set of team experimentation centered around alternative models versus </w:t>
+      </w:r>
+      <w:proofErr w:type="spellStart"/>
+      <w:r>
+        <w:rPr>
+          <w:rFonts w:ascii="TimesNewRomanPSMT" w:hAnsi="TimesNewRomanPSMT"/>
+          <w:sz w:val="18"/>
+          <w:szCs w:val="18"/>
+        </w:rPr>
+        <w:t>DistilBERT</w:t>
+      </w:r>
+      <w:proofErr w:type="spellEnd"/>
+      <w:r>
+        <w:rPr>
+          <w:rFonts w:ascii="TimesNewRomanPSMT" w:hAnsi="TimesNewRomanPSMT"/>
+          <w:sz w:val="18"/>
+          <w:szCs w:val="18"/>
+        </w:rPr>
+        <w:t xml:space="preserve">. The team experimented with a Logistic Regression approach which achieved performance around 77% on Kaggle. </w:t>
+      </w:r>
+      <w:r>
+        <w:rPr>
+          <w:rFonts w:ascii="TimesNewRomanPSMT" w:hAnsi="TimesNewRomanPSMT"/>
+          <w:sz w:val="18"/>
+          <w:szCs w:val="18"/>
+        </w:rPr>
+        <w:t xml:space="preserve">Resulting </w:t>
+      </w:r>
+      <w:r>
+        <w:rPr>
+          <w:rFonts w:ascii="TimesNewRomanPSMT" w:hAnsi="TimesNewRomanPSMT"/>
+          <w:sz w:val="18"/>
+          <w:szCs w:val="18"/>
+        </w:rPr>
+        <w:t xml:space="preserve">best improved </w:t>
+      </w:r>
+      <w:r>
+        <w:rPr>
+          <w:rFonts w:ascii="TimesNewRomanPSMT" w:hAnsi="TimesNewRomanPSMT"/>
+          <w:sz w:val="18"/>
+          <w:szCs w:val="18"/>
+        </w:rPr>
+        <w:t>performance when submitted to Kaggle wa</w:t>
+      </w:r>
+      <w:r>
+        <w:rPr>
+          <w:rFonts w:ascii="TimesNewRomanPSMT" w:hAnsi="TimesNewRomanPSMT"/>
+          <w:sz w:val="18"/>
+          <w:szCs w:val="18"/>
+        </w:rPr>
+        <w:t>s 83.297</w:t>
+      </w:r>
+      <w:r>
+        <w:rPr>
+          <w:rFonts w:ascii="TimesNewRomanPSMT" w:hAnsi="TimesNewRomanPSMT"/>
+          <w:sz w:val="18"/>
+          <w:szCs w:val="18"/>
+        </w:rPr>
+        <w:t>%</w:t>
+      </w:r>
+      <w:r>
+        <w:rPr>
+          <w:rFonts w:ascii="TimesNewRomanPSMT" w:hAnsi="TimesNewRomanPSMT"/>
+          <w:sz w:val="18"/>
+          <w:szCs w:val="18"/>
+        </w:rPr>
+        <w:t xml:space="preserve"> </w:t>
+      </w:r>
+      <w:r>
+        <w:rPr>
+          <w:rFonts w:ascii="TimesNewRomanPSMT" w:hAnsi="TimesNewRomanPSMT"/>
+          <w:sz w:val="18"/>
+          <w:szCs w:val="18"/>
+        </w:rPr>
+        <w:t xml:space="preserve">using </w:t>
+      </w:r>
+      <w:proofErr w:type="spellStart"/>
+      <w:r>
+        <w:rPr>
+          <w:rFonts w:ascii="TimesNewRomanPSMT" w:hAnsi="TimesNewRomanPSMT"/>
+          <w:sz w:val="18"/>
+          <w:szCs w:val="18"/>
+        </w:rPr>
+        <w:t>DistilBERT</w:t>
+      </w:r>
+      <w:proofErr w:type="spellEnd"/>
+      <w:r>
+        <w:rPr>
+          <w:rFonts w:ascii="TimesNewRomanPSMT" w:hAnsi="TimesNewRomanPSMT"/>
+          <w:sz w:val="18"/>
+          <w:szCs w:val="18"/>
+        </w:rPr>
+        <w:t xml:space="preserve"> </w:t>
+      </w:r>
+      <w:r>
+        <w:rPr>
+          <w:rFonts w:ascii="TimesNewRomanPSMT" w:hAnsi="TimesNewRomanPSMT"/>
+          <w:sz w:val="18"/>
+          <w:szCs w:val="18"/>
+        </w:rPr>
+        <w:t>for both the sequence lengths of 80 and 240 characters, all other parameters matching baseline, and no additional stop word removal</w:t>
+      </w:r>
+      <w:r>
+        <w:rPr>
+          <w:rFonts w:ascii="TimesNewRomanPSMT" w:hAnsi="TimesNewRomanPSMT"/>
+          <w:sz w:val="18"/>
+          <w:szCs w:val="18"/>
+        </w:rPr>
+        <w:t>.</w:t>
       </w:r>
     </w:p>
     <w:p>
@@ -951,23 +1115,31 @@
           <w:sz w:val="18"/>
           <w:szCs w:val="18"/>
         </w:rPr>
-        <w:t xml:space="preserve">The project group members are familiar with machine learning concepts and have prior experience </w:t>
-      </w:r>
-      <w:r>
-        <w:rPr>
-          <w:rFonts w:ascii="TimesNewRomanPSMT" w:hAnsi="TimesNewRomanPSMT"/>
-          <w:sz w:val="18"/>
-          <w:szCs w:val="18"/>
-        </w:rPr>
-        <w:t>through coursework with natural language processing. This project employed pretrained models within which it was challenging to affect a positive performance improvement.</w:t>
-      </w:r>
-      <w:r>
-        <w:rPr>
-          <w:rFonts w:ascii="TimesNewRomanPSMT" w:hAnsi="TimesNewRomanPSMT"/>
-          <w:sz w:val="18"/>
-          <w:szCs w:val="18"/>
-        </w:rPr>
-        <w:t xml:space="preserve"> Exploration of the model parameters did not reveal obvious combinations as the baseline had settled at the peak possible performance given baseline configuration.</w:t>
+        <w:t xml:space="preserve">The project group members are familiar with machine learning concepts and have </w:t>
+      </w:r>
+      <w:r>
+        <w:rPr>
+          <w:rFonts w:ascii="TimesNewRomanPSMT" w:hAnsi="TimesNewRomanPSMT"/>
+          <w:sz w:val="18"/>
+          <w:szCs w:val="18"/>
+        </w:rPr>
+        <w:t xml:space="preserve">some </w:t>
+      </w:r>
+      <w:r>
+        <w:rPr>
+          <w:rFonts w:ascii="TimesNewRomanPSMT" w:hAnsi="TimesNewRomanPSMT"/>
+          <w:sz w:val="18"/>
+          <w:szCs w:val="18"/>
+        </w:rPr>
+        <w:t xml:space="preserve">prior experience </w:t>
+      </w:r>
+      <w:r>
+        <w:rPr>
+          <w:rFonts w:ascii="TimesNewRomanPSMT" w:hAnsi="TimesNewRomanPSMT"/>
+          <w:sz w:val="18"/>
+          <w:szCs w:val="18"/>
+        </w:rPr>
+        <w:t xml:space="preserve">through coursework with natural language processing. </w:t>
       </w:r>
     </w:p>
     <w:p>
@@ -1024,7 +1196,15 @@
           <w:sz w:val="18"/>
           <w:szCs w:val="18"/>
         </w:rPr>
-        <w:t xml:space="preserve"> notebook to allow it to run; these were centered on manual selection of package versions (</w:t>
+        <w:t xml:space="preserve"> notebook to allow it to run; these were </w:t>
+      </w:r>
+      <w:r>
+        <w:rPr>
+          <w:rFonts w:ascii="TimesNewRomanPSMT" w:hAnsi="TimesNewRomanPSMT"/>
+          <w:sz w:val="18"/>
+          <w:szCs w:val="18"/>
+        </w:rPr>
+        <w:t>centered on manual selection of package versions (</w:t>
       </w:r>
       <w:proofErr w:type="spellStart"/>
       <w:r>
@@ -1060,15 +1240,15 @@
           <w:sz w:val="18"/>
           <w:szCs w:val="18"/>
         </w:rPr>
-        <w:t>.</w:t>
-      </w:r>
-      <w:r>
-        <w:rPr>
-          <w:rFonts w:ascii="TimesNewRomanPSMT" w:hAnsi="TimesNewRomanPSMT"/>
-          <w:sz w:val="18"/>
-          <w:szCs w:val="18"/>
-        </w:rPr>
-        <w:t xml:space="preserve"> These modifications allowed the baseline notebook to execute.</w:t>
+        <w:t>. These modifications allowed the baseline notebook to execute.</w:t>
+      </w:r>
+      <w:r>
+        <w:rPr>
+          <w:rFonts w:ascii="TimesNewRomanPSMT" w:hAnsi="TimesNewRomanPSMT"/>
+          <w:sz w:val="18"/>
+          <w:szCs w:val="18"/>
+        </w:rPr>
+        <w:t xml:space="preserve"> The team eventually abandoned execution on Kaggle falling back to local Anaconda environments.</w:t>
       </w:r>
     </w:p>
     <w:p>
@@ -1089,6 +1269,95 @@
           <w:sz w:val="18"/>
           <w:szCs w:val="18"/>
         </w:rPr>
+        <w:t>This project employed pretrained models within which it was challenging to affect a positive performance improvement.</w:t>
+      </w:r>
+      <w:r>
+        <w:rPr>
+          <w:rFonts w:ascii="TimesNewRomanPSMT" w:hAnsi="TimesNewRomanPSMT"/>
+          <w:sz w:val="18"/>
+          <w:szCs w:val="18"/>
+        </w:rPr>
+        <w:t xml:space="preserve"> </w:t>
+      </w:r>
+      <w:proofErr w:type="spellStart"/>
+      <w:r>
+        <w:rPr>
+          <w:rFonts w:ascii="TimesNewRomanPSMT" w:hAnsi="TimesNewRomanPSMT"/>
+          <w:sz w:val="18"/>
+          <w:szCs w:val="18"/>
+        </w:rPr>
+        <w:t>DistilBERT</w:t>
+      </w:r>
+      <w:proofErr w:type="spellEnd"/>
+      <w:r>
+        <w:rPr>
+          <w:rFonts w:ascii="TimesNewRomanPSMT" w:hAnsi="TimesNewRomanPSMT"/>
+          <w:sz w:val="18"/>
+          <w:szCs w:val="18"/>
+        </w:rPr>
+        <w:t xml:space="preserve"> and other mainline NLP models are very capable out of the box and require a lot of experimentation to achieve better than baseline </w:t>
+      </w:r>
+      <w:proofErr w:type="spellStart"/>
+      <w:r>
+        <w:rPr>
+          <w:rFonts w:ascii="TimesNewRomanPSMT" w:hAnsi="TimesNewRomanPSMT"/>
+          <w:sz w:val="18"/>
+          <w:szCs w:val="18"/>
+        </w:rPr>
+        <w:t>performance.</w:t>
+      </w:r>
+      <w:r>
+        <w:rPr>
+          <w:rFonts w:ascii="TimesNewRomanPSMT" w:hAnsi="TimesNewRomanPSMT"/>
+          <w:sz w:val="18"/>
+          <w:szCs w:val="18"/>
+        </w:rPr>
+        <w:t xml:space="preserve"> </w:t>
+      </w:r>
+      <w:r>
+        <w:rPr>
+          <w:rFonts w:ascii="TimesNewRomanPSMT" w:hAnsi="TimesNewRomanPSMT"/>
+          <w:sz w:val="18"/>
+          <w:szCs w:val="18"/>
+        </w:rPr>
+        <w:t>Exploratio</w:t>
+      </w:r>
+      <w:proofErr w:type="spellEnd"/>
+      <w:r>
+        <w:rPr>
+          <w:rFonts w:ascii="TimesNewRomanPSMT" w:hAnsi="TimesNewRomanPSMT"/>
+          <w:sz w:val="18"/>
+          <w:szCs w:val="18"/>
+        </w:rPr>
+        <w:t>n of the model parameters did not reveal obvious combinations as the baseline had settled at the peak possible performance given baseline configuration.</w:t>
+      </w:r>
+      <w:r>
+        <w:rPr>
+          <w:rFonts w:ascii="TimesNewRomanPSMT" w:hAnsi="TimesNewRomanPSMT"/>
+          <w:sz w:val="18"/>
+          <w:szCs w:val="18"/>
+        </w:rPr>
+        <w:t xml:space="preserve"> </w:t>
+      </w:r>
+    </w:p>
+    <w:p>
+      <w:pPr>
+        <w:pStyle w:val="NormalWeb"/>
+        <w:shd w:val="clear" w:color="auto" w:fill="FFFFFF"/>
+        <w:spacing w:before="120" w:beforeAutospacing="0" w:after="120" w:afterAutospacing="0"/>
+        <w:jc w:val="both"/>
+        <w:rPr>
+          <w:rFonts w:ascii="TimesNewRomanPSMT" w:hAnsi="TimesNewRomanPSMT"/>
+          <w:sz w:val="18"/>
+          <w:szCs w:val="18"/>
+        </w:rPr>
+      </w:pPr>
+      <w:r>
+        <w:rPr>
+          <w:rFonts w:ascii="TimesNewRomanPSMT" w:hAnsi="TimesNewRomanPSMT"/>
+          <w:sz w:val="18"/>
+          <w:szCs w:val="18"/>
+        </w:rPr>
         <w:t xml:space="preserve">Also, there appears to be more variability in results for the same notebook run in similar environments. This could be due to slight differences in package versions or even as significant as differences due to CPU / GPU architecture. </w:t>
       </w:r>
       <w:r>
@@ -1267,6 +1536,45 @@
           <w:sz w:val="18"/>
           <w:szCs w:val="18"/>
         </w:rPr>
+        <w:t xml:space="preserve">Future </w:t>
+      </w:r>
+      <w:proofErr w:type="spellStart"/>
+      <w:r>
+        <w:rPr>
+          <w:sz w:val="18"/>
+          <w:szCs w:val="18"/>
+        </w:rPr>
+        <w:t>experiementation</w:t>
+      </w:r>
+      <w:proofErr w:type="spellEnd"/>
+      <w:r>
+        <w:rPr>
+          <w:sz w:val="18"/>
+          <w:szCs w:val="18"/>
+        </w:rPr>
+        <w:t xml:space="preserve">… RAG… </w:t>
+      </w:r>
+      <w:proofErr w:type="spellStart"/>
+      <w:r>
+        <w:rPr>
+          <w:sz w:val="18"/>
+          <w:szCs w:val="18"/>
+        </w:rPr>
+        <w:t>etc</w:t>
+      </w:r>
+      <w:proofErr w:type="spellEnd"/>
+      <w:r>
+        <w:rPr>
+          <w:sz w:val="18"/>
+          <w:szCs w:val="18"/>
+        </w:rPr>
+        <w:t>…</w:t>
+      </w:r>
+      <w:r>
+        <w:rPr>
+          <w:sz w:val="18"/>
+          <w:szCs w:val="18"/>
+        </w:rPr>
         <w:fldChar w:fldCharType="begin"/>
       </w:r>
       <w:r>
@@ -1409,6 +1717,11 @@
         <w:pStyle w:val="NormalWeb"/>
         <w:shd w:val="clear" w:color="auto" w:fill="FFFFFF"/>
         <w:spacing w:before="120" w:beforeAutospacing="0" w:after="120" w:afterAutospacing="0"/>
+        <w:rPr>
+          <w:noProof/>
+          <w:sz w:val="18"/>
+          <w:szCs w:val="18"/>
+        </w:rPr>
       </w:pPr>
       <w:r>
         <w:rPr>
@@ -1507,6 +1820,47 @@
           <w:szCs w:val="18"/>
         </w:rPr>
         <w:t>https://www.kaggle.com/code/alexia/kerasnlp-starter-notebook-disaster-tweets</w:t>
+      </w:r>
+      <w:r>
+        <w:rPr>
+          <w:noProof/>
+          <w:sz w:val="18"/>
+          <w:szCs w:val="18"/>
+        </w:rPr>
+        <w:t>.</w:t>
+      </w:r>
+      <w:r>
+        <w:rPr>
+          <w:noProof/>
+          <w:sz w:val="18"/>
+          <w:szCs w:val="18"/>
+        </w:rPr>
+        <w:br/>
+      </w:r>
+      <w:r>
+        <w:rPr>
+          <w:noProof/>
+          <w:sz w:val="18"/>
+          <w:szCs w:val="18"/>
+        </w:rPr>
+        <w:t>[3]</w:t>
+      </w:r>
+      <w:r>
+        <w:rPr>
+          <w:noProof/>
+          <w:sz w:val="18"/>
+          <w:szCs w:val="18"/>
+        </w:rPr>
+        <w:tab/>
+        <w:t xml:space="preserve">“NLTK improved stop words list” [Online]. Available </w:t>
+      </w:r>
+      <w:r>
+        <w:rPr>
+          <w:noProof/>
+          <w:sz w:val="18"/>
+          <w:szCs w:val="18"/>
+        </w:rPr>
+        <w:t>https://gist.github.com/sebleier/554280</w:t>
       </w:r>
       <w:r>
         <w:rPr>
@@ -2163,7 +2517,6 @@
   <w:style w:type="character" w:default="1" w:styleId="DefaultParagraphFont">
     <w:name w:val="Default Paragraph Font"/>
     <w:uiPriority w:val="1"/>
-    <w:semiHidden/>
     <w:unhideWhenUsed/>
   </w:style>
   <w:style w:type="table" w:default="1" w:styleId="TableNormal">
@@ -2583,6 +2936,33 @@
       <w:color w:val="0E2841" w:themeColor="text2"/>
       <w:sz w:val="18"/>
       <w:szCs w:val="18"/>
+    </w:rPr>
+  </w:style>
+  <w:style w:type="paragraph" w:styleId="HTMLPreformatted">
+    <w:name w:val="HTML Preformatted"/>
+    <w:basedOn w:val="Normal"/>
+    <w:link w:val="HTMLPreformattedChar"/>
+    <w:uiPriority w:val="99"/>
+    <w:semiHidden/>
+    <w:unhideWhenUsed/>
+    <w:rsid w:val="00022288"/>
+    <w:rPr>
+      <w:rFonts w:ascii="Consolas" w:hAnsi="Consolas" w:cs="Consolas"/>
+      <w:sz w:val="20"/>
+      <w:szCs w:val="20"/>
+    </w:rPr>
+  </w:style>
+  <w:style w:type="character" w:customStyle="1" w:styleId="HTMLPreformattedChar">
+    <w:name w:val="HTML Preformatted Char"/>
+    <w:basedOn w:val="DefaultParagraphFont"/>
+    <w:link w:val="HTMLPreformatted"/>
+    <w:uiPriority w:val="99"/>
+    <w:semiHidden/>
+    <w:rsid w:val="00022288"/>
+    <w:rPr>
+      <w:rFonts w:ascii="Consolas" w:hAnsi="Consolas" w:cs="Consolas"/>
+      <w:sz w:val="20"/>
+      <w:szCs w:val="20"/>
     </w:rPr>
   </w:style>
 </w:styles>

</xml_diff>

<commit_message>
m7 report first cut at writeup
</commit_message>
<xml_diff>
--- a/M7 Programming/Report/COSC-523-M7Project.docx
+++ b/M7 Programming/Report/COSC-523-M7Project.docx
@@ -176,7 +176,37 @@
           <w:sz w:val="18"/>
           <w:szCs w:val="18"/>
         </w:rPr>
-        <w:t xml:space="preserve">ing machine learning and natural language processing </w:t>
+        <w:t xml:space="preserve">ing machine learning </w:t>
+      </w:r>
+      <w:r>
+        <w:rPr>
+          <w:rFonts w:ascii="TimesNewRomanPS" w:hAnsi="TimesNewRomanPS"/>
+          <w:b/>
+          <w:bCs/>
+          <w:sz w:val="18"/>
+          <w:szCs w:val="18"/>
+        </w:rPr>
+        <w:t xml:space="preserve">(ML) </w:t>
+      </w:r>
+      <w:r>
+        <w:rPr>
+          <w:rFonts w:ascii="TimesNewRomanPS" w:hAnsi="TimesNewRomanPS"/>
+          <w:b/>
+          <w:bCs/>
+          <w:sz w:val="18"/>
+          <w:szCs w:val="18"/>
+        </w:rPr>
+        <w:t xml:space="preserve">and natural language processing </w:t>
+      </w:r>
+      <w:r>
+        <w:rPr>
+          <w:rFonts w:ascii="TimesNewRomanPS" w:hAnsi="TimesNewRomanPS"/>
+          <w:b/>
+          <w:bCs/>
+          <w:sz w:val="18"/>
+          <w:szCs w:val="18"/>
+        </w:rPr>
+        <w:t xml:space="preserve">(NLP) </w:t>
       </w:r>
       <w:r>
         <w:rPr>
@@ -710,6 +740,14 @@
           <w:sz w:val="18"/>
           <w:szCs w:val="18"/>
         </w:rPr>
+        <w:t xml:space="preserve">Adaptation was required to get the baseline to execute without errors (details covered in subsequent challenges and obstacles section). </w:t>
+      </w:r>
+      <w:r>
+        <w:rPr>
+          <w:rFonts w:ascii="TimesNewRomanPSMT" w:hAnsi="TimesNewRomanPSMT"/>
+          <w:sz w:val="18"/>
+          <w:szCs w:val="18"/>
+        </w:rPr>
         <w:t>Data cleaning and preparation was minimal</w:t>
       </w:r>
       <w:r>
@@ -1141,6 +1179,14 @@
         </w:rPr>
         <w:t xml:space="preserve">through coursework with natural language processing. </w:t>
       </w:r>
+      <w:r>
+        <w:rPr>
+          <w:rFonts w:ascii="TimesNewRomanPSMT" w:hAnsi="TimesNewRomanPSMT"/>
+          <w:sz w:val="18"/>
+          <w:szCs w:val="18"/>
+        </w:rPr>
+        <w:t>NLP was found to be very different from ML in multiple ways.</w:t>
+      </w:r>
     </w:p>
     <w:p>
       <w:pPr>
@@ -1160,7 +1206,7 @@
           <w:sz w:val="18"/>
           <w:szCs w:val="18"/>
         </w:rPr>
-        <w:t xml:space="preserve">The baseline tutorial </w:t>
+        <w:t xml:space="preserve">This project employed pretrained models within which it was challenging to affect a positive performance improvement. </w:t>
       </w:r>
       <w:proofErr w:type="spellStart"/>
       <w:r>
@@ -1169,7 +1215,7 @@
           <w:sz w:val="18"/>
           <w:szCs w:val="18"/>
         </w:rPr>
-        <w:t>Jupyter</w:t>
+        <w:t>DistilBERT</w:t>
       </w:r>
       <w:proofErr w:type="spellEnd"/>
       <w:r>
@@ -1178,77 +1224,7 @@
           <w:sz w:val="18"/>
           <w:szCs w:val="18"/>
         </w:rPr>
-        <w:t xml:space="preserve"> notebook did not appear compatible with the Kaggle runtimes out of the box. Some adjustments were needed to the tutorial </w:t>
-      </w:r>
-      <w:proofErr w:type="spellStart"/>
-      <w:r>
-        <w:rPr>
-          <w:rFonts w:ascii="TimesNewRomanPSMT" w:hAnsi="TimesNewRomanPSMT"/>
-          <w:sz w:val="18"/>
-          <w:szCs w:val="18"/>
-        </w:rPr>
-        <w:t>Jupyter</w:t>
-      </w:r>
-      <w:proofErr w:type="spellEnd"/>
-      <w:r>
-        <w:rPr>
-          <w:rFonts w:ascii="TimesNewRomanPSMT" w:hAnsi="TimesNewRomanPSMT"/>
-          <w:sz w:val="18"/>
-          <w:szCs w:val="18"/>
-        </w:rPr>
-        <w:t xml:space="preserve"> notebook to allow it to run; these were </w:t>
-      </w:r>
-      <w:r>
-        <w:rPr>
-          <w:rFonts w:ascii="TimesNewRomanPSMT" w:hAnsi="TimesNewRomanPSMT"/>
-          <w:sz w:val="18"/>
-          <w:szCs w:val="18"/>
-        </w:rPr>
-        <w:t>centered on manual selection of package versions (</w:t>
-      </w:r>
-      <w:proofErr w:type="spellStart"/>
-      <w:r>
-        <w:rPr>
-          <w:rFonts w:ascii="TimesNewRomanPSMT" w:hAnsi="TimesNewRomanPSMT"/>
-          <w:sz w:val="18"/>
-          <w:szCs w:val="18"/>
-        </w:rPr>
-        <w:t>Keras-nlp</w:t>
-      </w:r>
-      <w:proofErr w:type="spellEnd"/>
-      <w:r>
-        <w:rPr>
-          <w:rFonts w:ascii="TimesNewRomanPSMT" w:hAnsi="TimesNewRomanPSMT"/>
-          <w:sz w:val="18"/>
-          <w:szCs w:val="18"/>
-        </w:rPr>
-        <w:t xml:space="preserve">, NumPy) changing an optimizer from TensorFlow versus </w:t>
-      </w:r>
-      <w:proofErr w:type="spellStart"/>
-      <w:r>
-        <w:rPr>
-          <w:rFonts w:ascii="TimesNewRomanPSMT" w:hAnsi="TimesNewRomanPSMT"/>
-          <w:sz w:val="18"/>
-          <w:szCs w:val="18"/>
-        </w:rPr>
-        <w:t>Keras</w:t>
-      </w:r>
-      <w:proofErr w:type="spellEnd"/>
-      <w:r>
-        <w:rPr>
-          <w:rFonts w:ascii="TimesNewRomanPSMT" w:hAnsi="TimesNewRomanPSMT"/>
-          <w:sz w:val="18"/>
-          <w:szCs w:val="18"/>
-        </w:rPr>
-        <w:t>. These modifications allowed the baseline notebook to execute.</w:t>
-      </w:r>
-      <w:r>
-        <w:rPr>
-          <w:rFonts w:ascii="TimesNewRomanPSMT" w:hAnsi="TimesNewRomanPSMT"/>
-          <w:sz w:val="18"/>
-          <w:szCs w:val="18"/>
-        </w:rPr>
-        <w:t xml:space="preserve"> The team eventually abandoned execution on Kaggle falling back to local Anaconda environments.</w:t>
+        <w:t xml:space="preserve"> and other mainline NLP models are very capable out of the box and require a lot of experimentation to achieve better than baseline performance. Exploration of the model parameters did not reveal obvious combinations as the baseline had settled at the peak possible performance given baseline configuration. </w:t>
       </w:r>
     </w:p>
     <w:p>
@@ -1269,15 +1245,7 @@
           <w:sz w:val="18"/>
           <w:szCs w:val="18"/>
         </w:rPr>
-        <w:t>This project employed pretrained models within which it was challenging to affect a positive performance improvement.</w:t>
-      </w:r>
-      <w:r>
-        <w:rPr>
-          <w:rFonts w:ascii="TimesNewRomanPSMT" w:hAnsi="TimesNewRomanPSMT"/>
-          <w:sz w:val="18"/>
-          <w:szCs w:val="18"/>
-        </w:rPr>
-        <w:t xml:space="preserve"> </w:t>
+        <w:t xml:space="preserve">The baseline tutorial </w:t>
       </w:r>
       <w:proofErr w:type="spellStart"/>
       <w:r>
@@ -1286,7 +1254,7 @@
           <w:sz w:val="18"/>
           <w:szCs w:val="18"/>
         </w:rPr>
-        <w:t>DistilBERT</w:t>
+        <w:t>Jupyter</w:t>
       </w:r>
       <w:proofErr w:type="spellEnd"/>
       <w:r>
@@ -1295,7 +1263,7 @@
           <w:sz w:val="18"/>
           <w:szCs w:val="18"/>
         </w:rPr>
-        <w:t xml:space="preserve"> and other mainline NLP models are very capable out of the box and require a lot of experimentation to achieve better than baseline </w:t>
+        <w:t xml:space="preserve"> notebook did not appear compatible with the Kaggle runtimes out of the box. Some adjustments were needed to the tutorial </w:t>
       </w:r>
       <w:proofErr w:type="spellStart"/>
       <w:r>
@@ -1304,23 +1272,7 @@
           <w:sz w:val="18"/>
           <w:szCs w:val="18"/>
         </w:rPr>
-        <w:t>performance.</w:t>
-      </w:r>
-      <w:r>
-        <w:rPr>
-          <w:rFonts w:ascii="TimesNewRomanPSMT" w:hAnsi="TimesNewRomanPSMT"/>
-          <w:sz w:val="18"/>
-          <w:szCs w:val="18"/>
-        </w:rPr>
-        <w:t xml:space="preserve"> </w:t>
-      </w:r>
-      <w:r>
-        <w:rPr>
-          <w:rFonts w:ascii="TimesNewRomanPSMT" w:hAnsi="TimesNewRomanPSMT"/>
-          <w:sz w:val="18"/>
-          <w:szCs w:val="18"/>
-        </w:rPr>
-        <w:t>Exploratio</w:t>
+        <w:t>Jupyter</w:t>
       </w:r>
       <w:proofErr w:type="spellEnd"/>
       <w:r>
@@ -1329,15 +1281,51 @@
           <w:sz w:val="18"/>
           <w:szCs w:val="18"/>
         </w:rPr>
-        <w:t>n of the model parameters did not reveal obvious combinations as the baseline had settled at the peak possible performance given baseline configuration.</w:t>
-      </w:r>
-      <w:r>
-        <w:rPr>
-          <w:rFonts w:ascii="TimesNewRomanPSMT" w:hAnsi="TimesNewRomanPSMT"/>
-          <w:sz w:val="18"/>
-          <w:szCs w:val="18"/>
-        </w:rPr>
-        <w:t xml:space="preserve"> </w:t>
+        <w:t xml:space="preserve"> notebook to allow it to run; these were centered on manual selection of package versions (</w:t>
+      </w:r>
+      <w:proofErr w:type="spellStart"/>
+      <w:r>
+        <w:rPr>
+          <w:rFonts w:ascii="TimesNewRomanPSMT" w:hAnsi="TimesNewRomanPSMT"/>
+          <w:sz w:val="18"/>
+          <w:szCs w:val="18"/>
+        </w:rPr>
+        <w:t>Keras-nlp</w:t>
+      </w:r>
+      <w:proofErr w:type="spellEnd"/>
+      <w:r>
+        <w:rPr>
+          <w:rFonts w:ascii="TimesNewRomanPSMT" w:hAnsi="TimesNewRomanPSMT"/>
+          <w:sz w:val="18"/>
+          <w:szCs w:val="18"/>
+        </w:rPr>
+        <w:t xml:space="preserve">, NumPy) changing an optimizer from TensorFlow versus </w:t>
+      </w:r>
+      <w:proofErr w:type="spellStart"/>
+      <w:r>
+        <w:rPr>
+          <w:rFonts w:ascii="TimesNewRomanPSMT" w:hAnsi="TimesNewRomanPSMT"/>
+          <w:sz w:val="18"/>
+          <w:szCs w:val="18"/>
+        </w:rPr>
+        <w:t>Keras</w:t>
+      </w:r>
+      <w:proofErr w:type="spellEnd"/>
+      <w:r>
+        <w:rPr>
+          <w:rFonts w:ascii="TimesNewRomanPSMT" w:hAnsi="TimesNewRomanPSMT"/>
+          <w:sz w:val="18"/>
+          <w:szCs w:val="18"/>
+        </w:rPr>
+        <w:t>. These modifications allowed the baseline notebook to execute.</w:t>
+      </w:r>
+      <w:r>
+        <w:rPr>
+          <w:rFonts w:ascii="TimesNewRomanPSMT" w:hAnsi="TimesNewRomanPSMT"/>
+          <w:sz w:val="18"/>
+          <w:szCs w:val="18"/>
+        </w:rPr>
+        <w:t xml:space="preserve"> The team eventually abandoned execution on Kaggle falling back to local Anaconda environments.</w:t>
       </w:r>
     </w:p>
     <w:p>
@@ -1411,6 +1399,14 @@
         </w:rPr>
         <w:t xml:space="preserve"> was set.</w:t>
       </w:r>
+      <w:r>
+        <w:rPr>
+          <w:rFonts w:ascii="TimesNewRomanPSMT" w:hAnsi="TimesNewRomanPSMT"/>
+          <w:sz w:val="18"/>
+          <w:szCs w:val="18"/>
+        </w:rPr>
+        <w:t xml:space="preserve"> </w:t>
+      </w:r>
     </w:p>
     <w:p>
       <w:pPr>
@@ -1462,15 +1458,75 @@
           <w:sz w:val="18"/>
           <w:szCs w:val="18"/>
         </w:rPr>
-        <w:t xml:space="preserve">The team believes that </w:t>
-      </w:r>
-      <w:r>
-        <w:rPr>
-          <w:rFonts w:ascii="TimesNewRomanPSMT" w:hAnsi="TimesNewRomanPSMT"/>
-          <w:sz w:val="18"/>
-          <w:szCs w:val="18"/>
-        </w:rPr>
-        <w:t>…</w:t>
+        <w:t>The team believes tha</w:t>
+      </w:r>
+      <w:r>
+        <w:rPr>
+          <w:rFonts w:ascii="TimesNewRomanPSMT" w:hAnsi="TimesNewRomanPSMT"/>
+          <w:sz w:val="18"/>
+          <w:szCs w:val="18"/>
+        </w:rPr>
+        <w:t xml:space="preserve">t NLP models are incredibly powerful </w:t>
+      </w:r>
+      <w:proofErr w:type="gramStart"/>
+      <w:r>
+        <w:rPr>
+          <w:rFonts w:ascii="TimesNewRomanPSMT" w:hAnsi="TimesNewRomanPSMT"/>
+          <w:sz w:val="18"/>
+          <w:szCs w:val="18"/>
+        </w:rPr>
+        <w:t>affording  understanding</w:t>
+      </w:r>
+      <w:proofErr w:type="gramEnd"/>
+      <w:r>
+        <w:rPr>
+          <w:rFonts w:ascii="TimesNewRomanPSMT" w:hAnsi="TimesNewRomanPSMT"/>
+          <w:sz w:val="18"/>
+          <w:szCs w:val="18"/>
+        </w:rPr>
+        <w:t xml:space="preserve"> and application of large corpus </w:t>
+      </w:r>
+      <w:r>
+        <w:rPr>
+          <w:rFonts w:ascii="TimesNewRomanPSMT" w:hAnsi="TimesNewRomanPSMT"/>
+          <w:sz w:val="18"/>
+          <w:szCs w:val="18"/>
+        </w:rPr>
+        <w:t xml:space="preserve">to real world applications. Application of NLP models is different than other ML approaches requiring different techniques. </w:t>
+      </w:r>
+      <w:r>
+        <w:rPr>
+          <w:rFonts w:ascii="TimesNewRomanPSMT" w:hAnsi="TimesNewRomanPSMT"/>
+          <w:sz w:val="18"/>
+          <w:szCs w:val="18"/>
+        </w:rPr>
+        <w:t xml:space="preserve">Additionally, </w:t>
+      </w:r>
+      <w:proofErr w:type="spellStart"/>
+      <w:r>
+        <w:rPr>
+          <w:rFonts w:ascii="TimesNewRomanPSMT" w:hAnsi="TimesNewRomanPSMT"/>
+          <w:sz w:val="18"/>
+          <w:szCs w:val="18"/>
+        </w:rPr>
+        <w:t>DistilBERT</w:t>
+      </w:r>
+      <w:proofErr w:type="spellEnd"/>
+      <w:r>
+        <w:rPr>
+          <w:rFonts w:ascii="TimesNewRomanPSMT" w:hAnsi="TimesNewRomanPSMT"/>
+          <w:sz w:val="18"/>
+          <w:szCs w:val="18"/>
+        </w:rPr>
+        <w:t xml:space="preserve"> required greater CPU (and GPU) resources and runtime versus</w:t>
+      </w:r>
+      <w:r>
+        <w:rPr>
+          <w:rFonts w:ascii="TimesNewRomanPSMT" w:hAnsi="TimesNewRomanPSMT"/>
+          <w:sz w:val="18"/>
+          <w:szCs w:val="18"/>
+        </w:rPr>
+        <w:t xml:space="preserve"> other ML models.</w:t>
       </w:r>
     </w:p>
     <w:p>
@@ -1485,39 +1541,47 @@
           <w:szCs w:val="18"/>
         </w:rPr>
       </w:pPr>
-      <w:proofErr w:type="gramStart"/>
-      <w:r>
-        <w:rPr>
-          <w:rFonts w:ascii="TimesNewRomanPSMT" w:hAnsi="TimesNewRomanPSMT"/>
-          <w:sz w:val="18"/>
-          <w:szCs w:val="18"/>
-        </w:rPr>
-        <w:t xml:space="preserve">Additionally,  </w:t>
-      </w:r>
-      <w:r>
-        <w:rPr>
-          <w:rFonts w:ascii="TimesNewRomanPSMT" w:hAnsi="TimesNewRomanPSMT"/>
-          <w:sz w:val="18"/>
-          <w:szCs w:val="18"/>
-        </w:rPr>
-        <w:t>the</w:t>
-      </w:r>
-      <w:proofErr w:type="gramEnd"/>
-      <w:r>
-        <w:rPr>
-          <w:rFonts w:ascii="TimesNewRomanPSMT" w:hAnsi="TimesNewRomanPSMT"/>
-          <w:sz w:val="18"/>
-          <w:szCs w:val="18"/>
-        </w:rPr>
-        <w:t xml:space="preserve"> team </w:t>
-      </w:r>
-      <w:r>
-        <w:rPr>
-          <w:rFonts w:ascii="TimesNewRomanPSMT" w:hAnsi="TimesNewRomanPSMT"/>
-          <w:sz w:val="18"/>
-          <w:szCs w:val="18"/>
-        </w:rPr>
-        <w:t>…</w:t>
+      <w:r>
+        <w:rPr>
+          <w:rFonts w:ascii="TimesNewRomanPSMT" w:hAnsi="TimesNewRomanPSMT"/>
+          <w:sz w:val="18"/>
+          <w:szCs w:val="18"/>
+        </w:rPr>
+        <w:t>T</w:t>
+      </w:r>
+      <w:r>
+        <w:rPr>
+          <w:rFonts w:ascii="TimesNewRomanPSMT" w:hAnsi="TimesNewRomanPSMT"/>
+          <w:sz w:val="18"/>
+          <w:szCs w:val="18"/>
+        </w:rPr>
+        <w:t>he team</w:t>
+      </w:r>
+      <w:r>
+        <w:rPr>
+          <w:rFonts w:ascii="TimesNewRomanPSMT" w:hAnsi="TimesNewRomanPSMT"/>
+          <w:sz w:val="18"/>
+          <w:szCs w:val="18"/>
+        </w:rPr>
+        <w:t xml:space="preserve"> attempted several approaches to application of NLP through experimentation and learned a few things that worked and many that did not. This tracks with the level of effort invested by modern NLP entities such as OpenAI, DeepMind, Meta, and </w:t>
+      </w:r>
+      <w:proofErr w:type="spellStart"/>
+      <w:r>
+        <w:rPr>
+          <w:rFonts w:ascii="TimesNewRomanPSMT" w:hAnsi="TimesNewRomanPSMT"/>
+          <w:sz w:val="18"/>
+          <w:szCs w:val="18"/>
+        </w:rPr>
+        <w:t>xAI</w:t>
+      </w:r>
+      <w:proofErr w:type="spellEnd"/>
+      <w:r>
+        <w:rPr>
+          <w:rFonts w:ascii="TimesNewRomanPSMT" w:hAnsi="TimesNewRomanPSMT"/>
+          <w:sz w:val="18"/>
+          <w:szCs w:val="18"/>
+        </w:rPr>
+        <w:t xml:space="preserve"> to name a few. </w:t>
       </w:r>
     </w:p>
     <w:p>
@@ -1536,67 +1600,21 @@
           <w:sz w:val="18"/>
           <w:szCs w:val="18"/>
         </w:rPr>
-        <w:t xml:space="preserve">Future </w:t>
-      </w:r>
-      <w:proofErr w:type="spellStart"/>
-      <w:r>
-        <w:rPr>
-          <w:sz w:val="18"/>
-          <w:szCs w:val="18"/>
-        </w:rPr>
-        <w:t>experiementation</w:t>
-      </w:r>
-      <w:proofErr w:type="spellEnd"/>
-      <w:r>
-        <w:rPr>
-          <w:sz w:val="18"/>
-          <w:szCs w:val="18"/>
-        </w:rPr>
-        <w:t xml:space="preserve">… RAG… </w:t>
-      </w:r>
-      <w:proofErr w:type="spellStart"/>
-      <w:r>
-        <w:rPr>
-          <w:sz w:val="18"/>
-          <w:szCs w:val="18"/>
-        </w:rPr>
-        <w:t>etc</w:t>
-      </w:r>
-      <w:proofErr w:type="spellEnd"/>
-      <w:r>
-        <w:rPr>
-          <w:sz w:val="18"/>
-          <w:szCs w:val="18"/>
-        </w:rPr>
-        <w:t>…</w:t>
-      </w:r>
-      <w:r>
-        <w:rPr>
-          <w:sz w:val="18"/>
-          <w:szCs w:val="18"/>
-        </w:rPr>
-        <w:fldChar w:fldCharType="begin"/>
-      </w:r>
-      <w:r>
-        <w:rPr>
-          <w:sz w:val="18"/>
-          <w:szCs w:val="18"/>
-        </w:rPr>
-        <w:instrText xml:space="preserve"> INCLUDEPICTURE "https://cdn.discordapp.com/attachments/1295894927204548619/1305025406226927666/image.png?ex=67322fdf&amp;is=6730de5f&amp;hm=51ad42d023359787a750d1f656c1751129745cdffc8f13e255917d6d4123c604&amp;" \* MERGEFORMATINET </w:instrText>
-      </w:r>
-      <w:r>
-        <w:rPr>
-          <w:sz w:val="18"/>
-          <w:szCs w:val="18"/>
-        </w:rPr>
-        <w:fldChar w:fldCharType="separate"/>
-      </w:r>
-      <w:r>
-        <w:rPr>
-          <w:sz w:val="18"/>
-          <w:szCs w:val="18"/>
-        </w:rPr>
-        <w:fldChar w:fldCharType="end"/>
+        <w:t>The team is interested in f</w:t>
+      </w:r>
+      <w:r>
+        <w:rPr>
+          <w:sz w:val="18"/>
+          <w:szCs w:val="18"/>
+        </w:rPr>
+        <w:t xml:space="preserve">uture </w:t>
+      </w:r>
+      <w:r>
+        <w:rPr>
+          <w:sz w:val="18"/>
+          <w:szCs w:val="18"/>
+        </w:rPr>
+        <w:t>experimentation especially Retrieval Augmented Generation (RAG) and other modern and emerging approaches. These were briefly covered in prior coursework in COSC-524 but warrant further exploration.</w:t>
       </w:r>
     </w:p>
     <w:p>
@@ -1819,7 +1837,16 @@
           <w:sz w:val="18"/>
           <w:szCs w:val="18"/>
         </w:rPr>
-        <w:t>https://www.kaggle.com/code/alexia/kerasnlp-starter-notebook-disaster-tweets</w:t>
+        <w:t>https://www.kaggle.com/code/alexia/kerasnlp-starter-</w:t>
+      </w:r>
+      <w:r>
+        <w:rPr>
+          <w:noProof/>
+          <w:sz w:val="18"/>
+          <w:szCs w:val="18"/>
+        </w:rPr>
+        <w:lastRenderedPageBreak/>
+        <w:t>notebook-disaster-tweets</w:t>
       </w:r>
       <w:r>
         <w:rPr>

</xml_diff>